<commit_message>
v1.2, user classes rework
</commit_message>
<xml_diff>
--- a/Курсова робота Діордєв Іван ІС-03 2 варіант.docx
+++ b/Курсова робота Діордєв Іван ІС-03 2 варіант.docx
@@ -1255,6 +1255,408 @@
           <w:lang w:val="uk-UA"/>
         </w:rPr>
         <w:lastRenderedPageBreak/>
+        <w:t>ВСТУП</w:t>
+      </w:r>
+    </w:p>
+    <w:p>
+      <w:pPr>
+        <w:pStyle w:val="ListParagraph"/>
+        <w:spacing w:line="360" w:lineRule="auto"/>
+        <w:ind w:left="0"/>
+        <w:jc w:val="center"/>
+        <w:rPr>
+          <w:rFonts w:ascii="Times New Roman" w:hAnsi="Times New Roman" w:cs="Times New Roman"/>
+          <w:b/>
+          <w:sz w:val="28"/>
+          <w:lang w:val="uk-UA"/>
+        </w:rPr>
+      </w:pPr>
+    </w:p>
+    <w:p>
+      <w:pPr>
+        <w:pStyle w:val="ListParagraph"/>
+        <w:spacing w:line="360" w:lineRule="auto"/>
+        <w:ind w:left="0"/>
+        <w:jc w:val="center"/>
+        <w:rPr>
+          <w:rFonts w:ascii="Times New Roman" w:hAnsi="Times New Roman" w:cs="Times New Roman"/>
+          <w:b/>
+          <w:sz w:val="28"/>
+          <w:lang w:val="uk-UA"/>
+        </w:rPr>
+      </w:pPr>
+    </w:p>
+    <w:p>
+      <w:pPr>
+        <w:pStyle w:val="ListParagraph"/>
+        <w:spacing w:line="360" w:lineRule="auto"/>
+        <w:ind w:left="0"/>
+        <w:jc w:val="center"/>
+        <w:rPr>
+          <w:rFonts w:ascii="Times New Roman" w:hAnsi="Times New Roman" w:cs="Times New Roman"/>
+          <w:b/>
+          <w:sz w:val="28"/>
+          <w:lang w:val="uk-UA"/>
+        </w:rPr>
+      </w:pPr>
+    </w:p>
+    <w:p>
+      <w:pPr>
+        <w:pStyle w:val="ListParagraph"/>
+        <w:spacing w:line="360" w:lineRule="auto"/>
+        <w:ind w:left="0"/>
+        <w:jc w:val="center"/>
+        <w:rPr>
+          <w:rFonts w:ascii="Times New Roman" w:hAnsi="Times New Roman" w:cs="Times New Roman"/>
+          <w:b/>
+          <w:sz w:val="28"/>
+          <w:lang w:val="uk-UA"/>
+        </w:rPr>
+      </w:pPr>
+    </w:p>
+    <w:p>
+      <w:pPr>
+        <w:pStyle w:val="ListParagraph"/>
+        <w:spacing w:line="360" w:lineRule="auto"/>
+        <w:ind w:left="0"/>
+        <w:jc w:val="center"/>
+        <w:rPr>
+          <w:rFonts w:ascii="Times New Roman" w:hAnsi="Times New Roman" w:cs="Times New Roman"/>
+          <w:b/>
+          <w:sz w:val="28"/>
+          <w:lang w:val="uk-UA"/>
+        </w:rPr>
+      </w:pPr>
+    </w:p>
+    <w:p>
+      <w:pPr>
+        <w:pStyle w:val="ListParagraph"/>
+        <w:spacing w:line="360" w:lineRule="auto"/>
+        <w:ind w:left="0"/>
+        <w:jc w:val="center"/>
+        <w:rPr>
+          <w:rFonts w:ascii="Times New Roman" w:hAnsi="Times New Roman" w:cs="Times New Roman"/>
+          <w:b/>
+          <w:sz w:val="28"/>
+          <w:lang w:val="uk-UA"/>
+        </w:rPr>
+      </w:pPr>
+    </w:p>
+    <w:p>
+      <w:pPr>
+        <w:pStyle w:val="ListParagraph"/>
+        <w:spacing w:line="360" w:lineRule="auto"/>
+        <w:ind w:left="0"/>
+        <w:jc w:val="center"/>
+        <w:rPr>
+          <w:rFonts w:ascii="Times New Roman" w:hAnsi="Times New Roman" w:cs="Times New Roman"/>
+          <w:b/>
+          <w:sz w:val="28"/>
+          <w:lang w:val="uk-UA"/>
+        </w:rPr>
+      </w:pPr>
+    </w:p>
+    <w:p>
+      <w:pPr>
+        <w:pStyle w:val="ListParagraph"/>
+        <w:spacing w:line="360" w:lineRule="auto"/>
+        <w:ind w:left="0"/>
+        <w:jc w:val="center"/>
+        <w:rPr>
+          <w:rFonts w:ascii="Times New Roman" w:hAnsi="Times New Roman" w:cs="Times New Roman"/>
+          <w:b/>
+          <w:sz w:val="28"/>
+          <w:lang w:val="uk-UA"/>
+        </w:rPr>
+      </w:pPr>
+    </w:p>
+    <w:p>
+      <w:pPr>
+        <w:pStyle w:val="ListParagraph"/>
+        <w:spacing w:line="360" w:lineRule="auto"/>
+        <w:ind w:left="0"/>
+        <w:jc w:val="center"/>
+        <w:rPr>
+          <w:rFonts w:ascii="Times New Roman" w:hAnsi="Times New Roman" w:cs="Times New Roman"/>
+          <w:b/>
+          <w:sz w:val="28"/>
+          <w:lang w:val="uk-UA"/>
+        </w:rPr>
+      </w:pPr>
+    </w:p>
+    <w:p>
+      <w:pPr>
+        <w:pStyle w:val="ListParagraph"/>
+        <w:spacing w:line="360" w:lineRule="auto"/>
+        <w:ind w:left="0"/>
+        <w:jc w:val="center"/>
+        <w:rPr>
+          <w:rFonts w:ascii="Times New Roman" w:hAnsi="Times New Roman" w:cs="Times New Roman"/>
+          <w:b/>
+          <w:sz w:val="28"/>
+          <w:lang w:val="uk-UA"/>
+        </w:rPr>
+      </w:pPr>
+    </w:p>
+    <w:p>
+      <w:pPr>
+        <w:pStyle w:val="ListParagraph"/>
+        <w:spacing w:line="360" w:lineRule="auto"/>
+        <w:ind w:left="0"/>
+        <w:jc w:val="center"/>
+        <w:rPr>
+          <w:rFonts w:ascii="Times New Roman" w:hAnsi="Times New Roman" w:cs="Times New Roman"/>
+          <w:b/>
+          <w:sz w:val="28"/>
+          <w:lang w:val="uk-UA"/>
+        </w:rPr>
+      </w:pPr>
+    </w:p>
+    <w:p>
+      <w:pPr>
+        <w:pStyle w:val="ListParagraph"/>
+        <w:spacing w:line="360" w:lineRule="auto"/>
+        <w:ind w:left="0"/>
+        <w:jc w:val="center"/>
+        <w:rPr>
+          <w:rFonts w:ascii="Times New Roman" w:hAnsi="Times New Roman" w:cs="Times New Roman"/>
+          <w:b/>
+          <w:sz w:val="28"/>
+          <w:lang w:val="uk-UA"/>
+        </w:rPr>
+      </w:pPr>
+    </w:p>
+    <w:p>
+      <w:pPr>
+        <w:pStyle w:val="ListParagraph"/>
+        <w:spacing w:line="360" w:lineRule="auto"/>
+        <w:ind w:left="0"/>
+        <w:jc w:val="center"/>
+        <w:rPr>
+          <w:rFonts w:ascii="Times New Roman" w:hAnsi="Times New Roman" w:cs="Times New Roman"/>
+          <w:b/>
+          <w:sz w:val="28"/>
+          <w:lang w:val="uk-UA"/>
+        </w:rPr>
+      </w:pPr>
+    </w:p>
+    <w:p>
+      <w:pPr>
+        <w:pStyle w:val="ListParagraph"/>
+        <w:spacing w:line="360" w:lineRule="auto"/>
+        <w:ind w:left="0"/>
+        <w:jc w:val="center"/>
+        <w:rPr>
+          <w:rFonts w:ascii="Times New Roman" w:hAnsi="Times New Roman" w:cs="Times New Roman"/>
+          <w:b/>
+          <w:sz w:val="28"/>
+          <w:lang w:val="uk-UA"/>
+        </w:rPr>
+      </w:pPr>
+    </w:p>
+    <w:p>
+      <w:pPr>
+        <w:pStyle w:val="ListParagraph"/>
+        <w:spacing w:line="360" w:lineRule="auto"/>
+        <w:ind w:left="0"/>
+        <w:jc w:val="center"/>
+        <w:rPr>
+          <w:rFonts w:ascii="Times New Roman" w:hAnsi="Times New Roman" w:cs="Times New Roman"/>
+          <w:b/>
+          <w:sz w:val="28"/>
+          <w:lang w:val="uk-UA"/>
+        </w:rPr>
+      </w:pPr>
+    </w:p>
+    <w:p>
+      <w:pPr>
+        <w:pStyle w:val="ListParagraph"/>
+        <w:spacing w:line="360" w:lineRule="auto"/>
+        <w:ind w:left="0"/>
+        <w:jc w:val="center"/>
+        <w:rPr>
+          <w:rFonts w:ascii="Times New Roman" w:hAnsi="Times New Roman" w:cs="Times New Roman"/>
+          <w:b/>
+          <w:sz w:val="28"/>
+          <w:lang w:val="uk-UA"/>
+        </w:rPr>
+      </w:pPr>
+    </w:p>
+    <w:p>
+      <w:pPr>
+        <w:pStyle w:val="ListParagraph"/>
+        <w:spacing w:line="360" w:lineRule="auto"/>
+        <w:ind w:left="0"/>
+        <w:jc w:val="center"/>
+        <w:rPr>
+          <w:rFonts w:ascii="Times New Roman" w:hAnsi="Times New Roman" w:cs="Times New Roman"/>
+          <w:b/>
+          <w:sz w:val="28"/>
+          <w:lang w:val="uk-UA"/>
+        </w:rPr>
+      </w:pPr>
+    </w:p>
+    <w:p>
+      <w:pPr>
+        <w:pStyle w:val="ListParagraph"/>
+        <w:spacing w:line="360" w:lineRule="auto"/>
+        <w:ind w:left="0"/>
+        <w:jc w:val="center"/>
+        <w:rPr>
+          <w:rFonts w:ascii="Times New Roman" w:hAnsi="Times New Roman" w:cs="Times New Roman"/>
+          <w:b/>
+          <w:sz w:val="28"/>
+          <w:lang w:val="uk-UA"/>
+        </w:rPr>
+      </w:pPr>
+    </w:p>
+    <w:p>
+      <w:pPr>
+        <w:pStyle w:val="ListParagraph"/>
+        <w:spacing w:line="360" w:lineRule="auto"/>
+        <w:ind w:left="0"/>
+        <w:jc w:val="center"/>
+        <w:rPr>
+          <w:rFonts w:ascii="Times New Roman" w:hAnsi="Times New Roman" w:cs="Times New Roman"/>
+          <w:b/>
+          <w:sz w:val="28"/>
+          <w:lang w:val="uk-UA"/>
+        </w:rPr>
+      </w:pPr>
+    </w:p>
+    <w:p>
+      <w:pPr>
+        <w:pStyle w:val="ListParagraph"/>
+        <w:spacing w:line="360" w:lineRule="auto"/>
+        <w:ind w:left="0"/>
+        <w:jc w:val="center"/>
+        <w:rPr>
+          <w:rFonts w:ascii="Times New Roman" w:hAnsi="Times New Roman" w:cs="Times New Roman"/>
+          <w:b/>
+          <w:sz w:val="28"/>
+          <w:lang w:val="uk-UA"/>
+        </w:rPr>
+      </w:pPr>
+    </w:p>
+    <w:p>
+      <w:pPr>
+        <w:pStyle w:val="ListParagraph"/>
+        <w:spacing w:line="360" w:lineRule="auto"/>
+        <w:ind w:left="0"/>
+        <w:jc w:val="center"/>
+        <w:rPr>
+          <w:rFonts w:ascii="Times New Roman" w:hAnsi="Times New Roman" w:cs="Times New Roman"/>
+          <w:b/>
+          <w:sz w:val="28"/>
+          <w:lang w:val="uk-UA"/>
+        </w:rPr>
+      </w:pPr>
+    </w:p>
+    <w:p>
+      <w:pPr>
+        <w:pStyle w:val="ListParagraph"/>
+        <w:spacing w:line="360" w:lineRule="auto"/>
+        <w:ind w:left="0"/>
+        <w:jc w:val="center"/>
+        <w:rPr>
+          <w:rFonts w:ascii="Times New Roman" w:hAnsi="Times New Roman" w:cs="Times New Roman"/>
+          <w:b/>
+          <w:sz w:val="28"/>
+          <w:lang w:val="uk-UA"/>
+        </w:rPr>
+      </w:pPr>
+    </w:p>
+    <w:p>
+      <w:pPr>
+        <w:pStyle w:val="ListParagraph"/>
+        <w:spacing w:line="360" w:lineRule="auto"/>
+        <w:ind w:left="0"/>
+        <w:jc w:val="center"/>
+        <w:rPr>
+          <w:rFonts w:ascii="Times New Roman" w:hAnsi="Times New Roman" w:cs="Times New Roman"/>
+          <w:b/>
+          <w:sz w:val="28"/>
+          <w:lang w:val="uk-UA"/>
+        </w:rPr>
+      </w:pPr>
+    </w:p>
+    <w:p>
+      <w:pPr>
+        <w:pStyle w:val="ListParagraph"/>
+        <w:spacing w:line="360" w:lineRule="auto"/>
+        <w:ind w:left="0"/>
+        <w:jc w:val="center"/>
+        <w:rPr>
+          <w:rFonts w:ascii="Times New Roman" w:hAnsi="Times New Roman" w:cs="Times New Roman"/>
+          <w:b/>
+          <w:sz w:val="28"/>
+          <w:lang w:val="uk-UA"/>
+        </w:rPr>
+      </w:pPr>
+    </w:p>
+    <w:p>
+      <w:pPr>
+        <w:pStyle w:val="ListParagraph"/>
+        <w:spacing w:line="360" w:lineRule="auto"/>
+        <w:ind w:left="0"/>
+        <w:jc w:val="center"/>
+        <w:rPr>
+          <w:rFonts w:ascii="Times New Roman" w:hAnsi="Times New Roman" w:cs="Times New Roman"/>
+          <w:b/>
+          <w:sz w:val="28"/>
+          <w:lang w:val="uk-UA"/>
+        </w:rPr>
+      </w:pPr>
+    </w:p>
+    <w:p>
+      <w:pPr>
+        <w:pStyle w:val="ListParagraph"/>
+        <w:spacing w:line="360" w:lineRule="auto"/>
+        <w:ind w:left="0"/>
+        <w:jc w:val="center"/>
+        <w:rPr>
+          <w:rFonts w:ascii="Times New Roman" w:hAnsi="Times New Roman" w:cs="Times New Roman"/>
+          <w:b/>
+          <w:sz w:val="28"/>
+          <w:lang w:val="uk-UA"/>
+        </w:rPr>
+      </w:pPr>
+    </w:p>
+    <w:p>
+      <w:pPr>
+        <w:pStyle w:val="ListParagraph"/>
+        <w:spacing w:line="360" w:lineRule="auto"/>
+        <w:ind w:left="0"/>
+        <w:jc w:val="center"/>
+        <w:rPr>
+          <w:rFonts w:ascii="Times New Roman" w:hAnsi="Times New Roman" w:cs="Times New Roman"/>
+          <w:b/>
+          <w:sz w:val="28"/>
+          <w:lang w:val="uk-UA"/>
+        </w:rPr>
+      </w:pPr>
+    </w:p>
+    <w:p>
+      <w:pPr>
+        <w:pStyle w:val="ListParagraph"/>
+        <w:spacing w:line="360" w:lineRule="auto"/>
+        <w:ind w:left="0"/>
+        <w:jc w:val="center"/>
+        <w:rPr>
+          <w:rFonts w:ascii="Times New Roman" w:hAnsi="Times New Roman" w:cs="Times New Roman"/>
+          <w:b/>
+          <w:sz w:val="28"/>
+          <w:lang w:val="uk-UA"/>
+        </w:rPr>
+      </w:pPr>
+      <w:r>
+        <w:rPr>
+          <w:rFonts w:ascii="Times New Roman" w:hAnsi="Times New Roman" w:cs="Times New Roman"/>
+          <w:b/>
+          <w:sz w:val="28"/>
+          <w:lang w:val="uk-UA"/>
+        </w:rPr>
+        <w:lastRenderedPageBreak/>
         <w:t>РОЗДІЛ 1. АНАЛІЗ ПРЕДМЕТНОЇ ОБЛАСТІ</w:t>
       </w:r>
     </w:p>
@@ -1262,18 +1664,2577 @@
       <w:pPr>
         <w:pStyle w:val="ListParagraph"/>
         <w:spacing w:line="360" w:lineRule="auto"/>
-        <w:ind w:left="0" w:firstLine="567"/>
-        <w:rPr>
-          <w:rFonts w:ascii="Times New Roman" w:hAnsi="Times New Roman" w:cs="Times New Roman"/>
-          <w:sz w:val="28"/>
-          <w:lang w:val="uk-UA"/>
-        </w:rPr>
-      </w:pPr>
+        <w:ind w:left="0" w:firstLine="709"/>
+        <w:rPr>
+          <w:rFonts w:ascii="Times New Roman" w:hAnsi="Times New Roman" w:cs="Times New Roman"/>
+          <w:sz w:val="28"/>
+          <w:lang w:val="uk-UA"/>
+        </w:rPr>
+      </w:pPr>
+    </w:p>
+    <w:p>
+      <w:pPr>
+        <w:pStyle w:val="ListParagraph"/>
+        <w:spacing w:line="360" w:lineRule="auto"/>
+        <w:ind w:left="0" w:firstLine="709"/>
+        <w:rPr>
+          <w:rFonts w:ascii="Times New Roman" w:hAnsi="Times New Roman" w:cs="Times New Roman"/>
+          <w:sz w:val="28"/>
+          <w:lang w:val="uk-UA"/>
+        </w:rPr>
+      </w:pPr>
+    </w:p>
+    <w:p>
+      <w:pPr>
+        <w:pStyle w:val="ListParagraph"/>
+        <w:spacing w:line="360" w:lineRule="auto"/>
+        <w:ind w:left="0" w:firstLine="709"/>
+        <w:rPr>
+          <w:rFonts w:ascii="Times New Roman" w:hAnsi="Times New Roman" w:cs="Times New Roman"/>
+          <w:sz w:val="28"/>
+          <w:lang w:val="uk-UA"/>
+        </w:rPr>
+      </w:pPr>
+    </w:p>
+    <w:p>
+      <w:pPr>
+        <w:pStyle w:val="ListParagraph"/>
+        <w:spacing w:line="360" w:lineRule="auto"/>
+        <w:ind w:left="0" w:firstLine="709"/>
+        <w:rPr>
+          <w:rFonts w:ascii="Times New Roman" w:hAnsi="Times New Roman" w:cs="Times New Roman"/>
+          <w:sz w:val="28"/>
+          <w:lang w:val="uk-UA"/>
+        </w:rPr>
+      </w:pPr>
+    </w:p>
+    <w:p>
+      <w:pPr>
+        <w:pStyle w:val="ListParagraph"/>
+        <w:spacing w:line="360" w:lineRule="auto"/>
+        <w:ind w:left="0" w:firstLine="709"/>
+        <w:rPr>
+          <w:rFonts w:ascii="Times New Roman" w:hAnsi="Times New Roman" w:cs="Times New Roman"/>
+          <w:sz w:val="28"/>
+          <w:lang w:val="uk-UA"/>
+        </w:rPr>
+      </w:pPr>
+    </w:p>
+    <w:p>
+      <w:pPr>
+        <w:pStyle w:val="ListParagraph"/>
+        <w:spacing w:line="360" w:lineRule="auto"/>
+        <w:ind w:left="0" w:firstLine="709"/>
+        <w:rPr>
+          <w:rFonts w:ascii="Times New Roman" w:hAnsi="Times New Roman" w:cs="Times New Roman"/>
+          <w:sz w:val="28"/>
+          <w:lang w:val="uk-UA"/>
+        </w:rPr>
+      </w:pPr>
+    </w:p>
+    <w:p>
+      <w:pPr>
+        <w:pStyle w:val="ListParagraph"/>
+        <w:spacing w:line="360" w:lineRule="auto"/>
+        <w:ind w:left="0" w:firstLine="709"/>
+        <w:rPr>
+          <w:rFonts w:ascii="Times New Roman" w:hAnsi="Times New Roman" w:cs="Times New Roman"/>
+          <w:sz w:val="28"/>
+          <w:lang w:val="uk-UA"/>
+        </w:rPr>
+      </w:pPr>
+    </w:p>
+    <w:p>
+      <w:pPr>
+        <w:pStyle w:val="ListParagraph"/>
+        <w:spacing w:line="360" w:lineRule="auto"/>
+        <w:ind w:left="0" w:firstLine="709"/>
+        <w:rPr>
+          <w:rFonts w:ascii="Times New Roman" w:hAnsi="Times New Roman" w:cs="Times New Roman"/>
+          <w:sz w:val="28"/>
+          <w:lang w:val="uk-UA"/>
+        </w:rPr>
+      </w:pPr>
+    </w:p>
+    <w:p>
+      <w:pPr>
+        <w:pStyle w:val="ListParagraph"/>
+        <w:spacing w:line="360" w:lineRule="auto"/>
+        <w:ind w:left="0" w:firstLine="709"/>
+        <w:rPr>
+          <w:rFonts w:ascii="Times New Roman" w:hAnsi="Times New Roman" w:cs="Times New Roman"/>
+          <w:sz w:val="28"/>
+          <w:lang w:val="uk-UA"/>
+        </w:rPr>
+      </w:pPr>
+    </w:p>
+    <w:p>
+      <w:pPr>
+        <w:pStyle w:val="ListParagraph"/>
+        <w:spacing w:line="360" w:lineRule="auto"/>
+        <w:ind w:left="420"/>
+        <w:jc w:val="center"/>
+        <w:rPr>
+          <w:rFonts w:ascii="Times New Roman" w:hAnsi="Times New Roman" w:cs="Times New Roman"/>
+          <w:b/>
+          <w:sz w:val="28"/>
+          <w:lang w:val="uk-UA"/>
+        </w:rPr>
+      </w:pPr>
+      <w:r>
+        <w:rPr>
+          <w:rFonts w:ascii="Times New Roman" w:hAnsi="Times New Roman" w:cs="Times New Roman"/>
+          <w:b/>
+          <w:sz w:val="28"/>
+          <w:lang w:val="uk-UA"/>
+        </w:rPr>
+        <w:t xml:space="preserve">1.1 </w:t>
+      </w:r>
+      <w:proofErr w:type="spellStart"/>
+      <w:r>
+        <w:rPr>
+          <w:rFonts w:ascii="Times New Roman" w:hAnsi="Times New Roman" w:cs="Times New Roman"/>
+          <w:b/>
+          <w:sz w:val="28"/>
+          <w:lang w:val="uk-UA"/>
+        </w:rPr>
+        <w:t>Обгрунтування</w:t>
+      </w:r>
+      <w:proofErr w:type="spellEnd"/>
+      <w:r>
+        <w:rPr>
+          <w:rFonts w:ascii="Times New Roman" w:hAnsi="Times New Roman" w:cs="Times New Roman"/>
+          <w:b/>
+          <w:sz w:val="28"/>
+          <w:lang w:val="uk-UA"/>
+        </w:rPr>
+        <w:t xml:space="preserve"> та вибір алгоритму створення програми</w:t>
+      </w:r>
+    </w:p>
+    <w:p>
+      <w:pPr>
+        <w:pStyle w:val="ListParagraph"/>
+        <w:spacing w:line="360" w:lineRule="auto"/>
+        <w:ind w:left="0" w:firstLine="709"/>
+        <w:rPr>
+          <w:rFonts w:ascii="Times New Roman" w:hAnsi="Times New Roman" w:cs="Times New Roman"/>
+          <w:sz w:val="28"/>
+          <w:lang w:val="uk-UA"/>
+        </w:rPr>
+      </w:pPr>
+    </w:p>
+    <w:p>
+      <w:pPr>
+        <w:pStyle w:val="ListParagraph"/>
+        <w:spacing w:line="360" w:lineRule="auto"/>
+        <w:ind w:left="0" w:firstLine="709"/>
+        <w:rPr>
+          <w:rFonts w:ascii="Times New Roman" w:hAnsi="Times New Roman" w:cs="Times New Roman"/>
+          <w:sz w:val="28"/>
+          <w:lang w:val="uk-UA"/>
+        </w:rPr>
+      </w:pPr>
+    </w:p>
+    <w:p>
+      <w:pPr>
+        <w:pStyle w:val="ListParagraph"/>
+        <w:spacing w:line="360" w:lineRule="auto"/>
+        <w:ind w:left="0" w:firstLine="709"/>
+        <w:rPr>
+          <w:rFonts w:ascii="Times New Roman" w:hAnsi="Times New Roman" w:cs="Times New Roman"/>
+          <w:sz w:val="28"/>
+          <w:lang w:val="uk-UA"/>
+        </w:rPr>
+      </w:pPr>
+    </w:p>
+    <w:p>
+      <w:pPr>
+        <w:pStyle w:val="ListParagraph"/>
+        <w:spacing w:line="360" w:lineRule="auto"/>
+        <w:ind w:left="0" w:firstLine="709"/>
+        <w:rPr>
+          <w:rFonts w:ascii="Times New Roman" w:hAnsi="Times New Roman" w:cs="Times New Roman"/>
+          <w:sz w:val="28"/>
+          <w:lang w:val="uk-UA"/>
+        </w:rPr>
+      </w:pPr>
+    </w:p>
+    <w:p>
+      <w:pPr>
+        <w:pStyle w:val="ListParagraph"/>
+        <w:spacing w:line="360" w:lineRule="auto"/>
+        <w:ind w:left="0" w:firstLine="709"/>
+        <w:rPr>
+          <w:rFonts w:ascii="Times New Roman" w:hAnsi="Times New Roman" w:cs="Times New Roman"/>
+          <w:sz w:val="28"/>
+          <w:lang w:val="uk-UA"/>
+        </w:rPr>
+      </w:pPr>
+    </w:p>
+    <w:p>
+      <w:pPr>
+        <w:pStyle w:val="ListParagraph"/>
+        <w:spacing w:line="360" w:lineRule="auto"/>
+        <w:ind w:left="0" w:firstLine="709"/>
+        <w:rPr>
+          <w:rFonts w:ascii="Times New Roman" w:hAnsi="Times New Roman" w:cs="Times New Roman"/>
+          <w:sz w:val="28"/>
+          <w:lang w:val="uk-UA"/>
+        </w:rPr>
+      </w:pPr>
+    </w:p>
+    <w:p>
+      <w:pPr>
+        <w:pStyle w:val="ListParagraph"/>
+        <w:spacing w:line="360" w:lineRule="auto"/>
+        <w:ind w:left="0" w:firstLine="709"/>
+        <w:rPr>
+          <w:rFonts w:ascii="Times New Roman" w:hAnsi="Times New Roman" w:cs="Times New Roman"/>
+          <w:sz w:val="28"/>
+          <w:lang w:val="uk-UA"/>
+        </w:rPr>
+      </w:pPr>
+    </w:p>
+    <w:p>
+      <w:pPr>
+        <w:pStyle w:val="ListParagraph"/>
+        <w:spacing w:line="360" w:lineRule="auto"/>
+        <w:ind w:left="0" w:firstLine="709"/>
+        <w:rPr>
+          <w:rFonts w:ascii="Times New Roman" w:hAnsi="Times New Roman" w:cs="Times New Roman"/>
+          <w:sz w:val="28"/>
+          <w:lang w:val="uk-UA"/>
+        </w:rPr>
+      </w:pPr>
+    </w:p>
+    <w:p>
+      <w:pPr>
+        <w:pStyle w:val="ListParagraph"/>
+        <w:spacing w:line="360" w:lineRule="auto"/>
+        <w:ind w:left="0" w:firstLine="709"/>
+        <w:rPr>
+          <w:rFonts w:ascii="Times New Roman" w:hAnsi="Times New Roman" w:cs="Times New Roman"/>
+          <w:sz w:val="28"/>
+          <w:lang w:val="uk-UA"/>
+        </w:rPr>
+      </w:pPr>
+    </w:p>
+    <w:p>
+      <w:pPr>
+        <w:pStyle w:val="ListParagraph"/>
+        <w:spacing w:line="360" w:lineRule="auto"/>
+        <w:ind w:left="0" w:firstLine="709"/>
+        <w:rPr>
+          <w:rFonts w:ascii="Times New Roman" w:hAnsi="Times New Roman" w:cs="Times New Roman"/>
+          <w:sz w:val="28"/>
+          <w:lang w:val="uk-UA"/>
+        </w:rPr>
+      </w:pPr>
+    </w:p>
+    <w:p>
+      <w:pPr>
+        <w:pStyle w:val="ListParagraph"/>
+        <w:spacing w:line="360" w:lineRule="auto"/>
+        <w:ind w:left="0" w:firstLine="709"/>
+        <w:rPr>
+          <w:rFonts w:ascii="Times New Roman" w:hAnsi="Times New Roman" w:cs="Times New Roman"/>
+          <w:sz w:val="28"/>
+          <w:lang w:val="uk-UA"/>
+        </w:rPr>
+      </w:pPr>
+    </w:p>
+    <w:p>
+      <w:pPr>
+        <w:pStyle w:val="ListParagraph"/>
+        <w:spacing w:line="360" w:lineRule="auto"/>
+        <w:ind w:left="0" w:firstLine="709"/>
+        <w:rPr>
+          <w:rFonts w:ascii="Times New Roman" w:hAnsi="Times New Roman" w:cs="Times New Roman"/>
+          <w:sz w:val="28"/>
+          <w:lang w:val="uk-UA"/>
+        </w:rPr>
+      </w:pPr>
+    </w:p>
+    <w:p>
+      <w:pPr>
+        <w:pStyle w:val="ListParagraph"/>
+        <w:spacing w:line="360" w:lineRule="auto"/>
+        <w:ind w:left="0" w:firstLine="709"/>
+        <w:rPr>
+          <w:rFonts w:ascii="Times New Roman" w:hAnsi="Times New Roman" w:cs="Times New Roman"/>
+          <w:sz w:val="28"/>
+          <w:lang w:val="uk-UA"/>
+        </w:rPr>
+      </w:pPr>
+    </w:p>
+    <w:p>
+      <w:pPr>
+        <w:pStyle w:val="ListParagraph"/>
+        <w:spacing w:line="360" w:lineRule="auto"/>
+        <w:ind w:left="0" w:firstLine="709"/>
+        <w:rPr>
+          <w:rFonts w:ascii="Times New Roman" w:hAnsi="Times New Roman" w:cs="Times New Roman"/>
+          <w:sz w:val="28"/>
+          <w:lang w:val="uk-UA"/>
+        </w:rPr>
+      </w:pPr>
+    </w:p>
+    <w:p>
+      <w:pPr>
+        <w:pStyle w:val="ListParagraph"/>
+        <w:spacing w:line="360" w:lineRule="auto"/>
+        <w:ind w:left="420"/>
+        <w:jc w:val="center"/>
+        <w:rPr>
+          <w:rFonts w:ascii="Times New Roman" w:hAnsi="Times New Roman" w:cs="Times New Roman"/>
+          <w:b/>
+          <w:sz w:val="28"/>
+          <w:lang w:val="uk-UA"/>
+        </w:rPr>
+      </w:pPr>
+      <w:r>
+        <w:rPr>
+          <w:rFonts w:ascii="Times New Roman" w:hAnsi="Times New Roman" w:cs="Times New Roman"/>
+          <w:b/>
+          <w:sz w:val="28"/>
+          <w:lang w:val="uk-UA"/>
+        </w:rPr>
+        <w:t>1.2 Об’єктно-орієнтований аналіз області</w:t>
+      </w:r>
+    </w:p>
+    <w:p>
+      <w:pPr>
+        <w:pStyle w:val="ListParagraph"/>
+        <w:spacing w:line="360" w:lineRule="auto"/>
+        <w:ind w:left="0" w:firstLine="709"/>
+        <w:rPr>
+          <w:rFonts w:ascii="Times New Roman" w:hAnsi="Times New Roman" w:cs="Times New Roman"/>
+          <w:sz w:val="28"/>
+          <w:lang w:val="uk-UA"/>
+        </w:rPr>
+      </w:pPr>
+      <w:r>
+        <w:rPr>
+          <w:rFonts w:ascii="Times New Roman" w:hAnsi="Times New Roman" w:cs="Times New Roman"/>
+          <w:sz w:val="28"/>
+          <w:lang w:val="uk-UA"/>
+        </w:rPr>
+        <w:t>Основні завдання створеної програми:</w:t>
+      </w:r>
+    </w:p>
+    <w:p>
+      <w:pPr>
+        <w:pStyle w:val="ListParagraph"/>
+        <w:numPr>
+          <w:ilvl w:val="0"/>
+          <w:numId w:val="4"/>
+        </w:numPr>
+        <w:spacing w:line="360" w:lineRule="auto"/>
+        <w:rPr>
+          <w:rFonts w:ascii="Times New Roman" w:hAnsi="Times New Roman" w:cs="Times New Roman"/>
+          <w:sz w:val="28"/>
+          <w:lang w:val="uk-UA"/>
+        </w:rPr>
+      </w:pPr>
+      <w:r>
+        <w:rPr>
+          <w:rFonts w:ascii="Times New Roman" w:hAnsi="Times New Roman" w:cs="Times New Roman"/>
+          <w:sz w:val="28"/>
+          <w:lang w:val="uk-UA"/>
+        </w:rPr>
+        <w:t>Надати користувачу можливість створити обліковий запис та увійти в нього</w:t>
+      </w:r>
+    </w:p>
+    <w:p>
+      <w:pPr>
+        <w:pStyle w:val="ListParagraph"/>
+        <w:numPr>
+          <w:ilvl w:val="0"/>
+          <w:numId w:val="4"/>
+        </w:numPr>
+        <w:spacing w:line="360" w:lineRule="auto"/>
+        <w:rPr>
+          <w:rFonts w:ascii="Times New Roman" w:hAnsi="Times New Roman" w:cs="Times New Roman"/>
+          <w:sz w:val="28"/>
+          <w:lang w:val="uk-UA"/>
+        </w:rPr>
+      </w:pPr>
+      <w:r>
+        <w:rPr>
+          <w:rFonts w:ascii="Times New Roman" w:hAnsi="Times New Roman" w:cs="Times New Roman"/>
+          <w:sz w:val="28"/>
+          <w:lang w:val="uk-UA"/>
+        </w:rPr>
+        <w:lastRenderedPageBreak/>
+        <w:t>Надати можливість пошуку необхідної книги за назвою, автором або тематикою</w:t>
+      </w:r>
+    </w:p>
+    <w:p>
+      <w:pPr>
+        <w:pStyle w:val="ListParagraph"/>
+        <w:numPr>
+          <w:ilvl w:val="0"/>
+          <w:numId w:val="4"/>
+        </w:numPr>
+        <w:spacing w:line="360" w:lineRule="auto"/>
+        <w:rPr>
+          <w:rFonts w:ascii="Times New Roman" w:hAnsi="Times New Roman" w:cs="Times New Roman"/>
+          <w:sz w:val="28"/>
+          <w:lang w:val="uk-UA"/>
+        </w:rPr>
+      </w:pPr>
+      <w:r>
+        <w:rPr>
+          <w:rFonts w:ascii="Times New Roman" w:hAnsi="Times New Roman" w:cs="Times New Roman"/>
+          <w:sz w:val="28"/>
+          <w:lang w:val="uk-UA"/>
+        </w:rPr>
+        <w:t>Надати можливість переглянути всі книги у даній бібліотеці</w:t>
+      </w:r>
       <w:bookmarkStart w:id="0" w:name="_GoBack"/>
       <w:bookmarkEnd w:id="0"/>
     </w:p>
+    <w:p>
+      <w:pPr>
+        <w:pStyle w:val="ListParagraph"/>
+        <w:numPr>
+          <w:ilvl w:val="0"/>
+          <w:numId w:val="4"/>
+        </w:numPr>
+        <w:spacing w:line="360" w:lineRule="auto"/>
+        <w:rPr>
+          <w:rFonts w:ascii="Times New Roman" w:hAnsi="Times New Roman" w:cs="Times New Roman"/>
+          <w:sz w:val="28"/>
+          <w:lang w:val="uk-UA"/>
+        </w:rPr>
+      </w:pPr>
+      <w:r>
+        <w:rPr>
+          <w:rFonts w:ascii="Times New Roman" w:hAnsi="Times New Roman" w:cs="Times New Roman"/>
+          <w:sz w:val="28"/>
+          <w:lang w:val="uk-UA"/>
+        </w:rPr>
+        <w:t>Надати користувачу можливість взяти потрібну книгу</w:t>
+      </w:r>
+    </w:p>
+    <w:p>
+      <w:pPr>
+        <w:pStyle w:val="ListParagraph"/>
+        <w:spacing w:line="360" w:lineRule="auto"/>
+        <w:ind w:left="0" w:firstLine="709"/>
+        <w:rPr>
+          <w:rFonts w:ascii="Times New Roman" w:hAnsi="Times New Roman" w:cs="Times New Roman"/>
+          <w:sz w:val="28"/>
+          <w:lang w:val="uk-UA"/>
+        </w:rPr>
+      </w:pPr>
+    </w:p>
+    <w:p>
+      <w:pPr>
+        <w:pStyle w:val="ListParagraph"/>
+        <w:spacing w:line="360" w:lineRule="auto"/>
+        <w:ind w:left="0" w:firstLine="709"/>
+        <w:rPr>
+          <w:rFonts w:ascii="Times New Roman" w:hAnsi="Times New Roman" w:cs="Times New Roman"/>
+          <w:sz w:val="28"/>
+          <w:lang w:val="uk-UA"/>
+        </w:rPr>
+      </w:pPr>
+    </w:p>
+    <w:p>
+      <w:pPr>
+        <w:pStyle w:val="ListParagraph"/>
+        <w:spacing w:line="360" w:lineRule="auto"/>
+        <w:ind w:left="0" w:firstLine="709"/>
+        <w:rPr>
+          <w:rFonts w:ascii="Times New Roman" w:hAnsi="Times New Roman" w:cs="Times New Roman"/>
+          <w:sz w:val="28"/>
+          <w:lang w:val="uk-UA"/>
+        </w:rPr>
+      </w:pPr>
+    </w:p>
+    <w:p>
+      <w:pPr>
+        <w:pStyle w:val="ListParagraph"/>
+        <w:spacing w:line="360" w:lineRule="auto"/>
+        <w:ind w:left="0" w:firstLine="709"/>
+        <w:rPr>
+          <w:rFonts w:ascii="Times New Roman" w:hAnsi="Times New Roman" w:cs="Times New Roman"/>
+          <w:sz w:val="28"/>
+          <w:lang w:val="uk-UA"/>
+        </w:rPr>
+      </w:pPr>
+    </w:p>
+    <w:p>
+      <w:pPr>
+        <w:pStyle w:val="ListParagraph"/>
+        <w:spacing w:line="360" w:lineRule="auto"/>
+        <w:ind w:left="0" w:firstLine="709"/>
+        <w:rPr>
+          <w:rFonts w:ascii="Times New Roman" w:hAnsi="Times New Roman" w:cs="Times New Roman"/>
+          <w:sz w:val="28"/>
+          <w:lang w:val="uk-UA"/>
+        </w:rPr>
+      </w:pPr>
+    </w:p>
+    <w:p>
+      <w:pPr>
+        <w:pStyle w:val="ListParagraph"/>
+        <w:spacing w:line="360" w:lineRule="auto"/>
+        <w:ind w:left="0" w:firstLine="709"/>
+        <w:rPr>
+          <w:rFonts w:ascii="Times New Roman" w:hAnsi="Times New Roman" w:cs="Times New Roman"/>
+          <w:sz w:val="28"/>
+          <w:lang w:val="uk-UA"/>
+        </w:rPr>
+      </w:pPr>
+    </w:p>
+    <w:p>
+      <w:pPr>
+        <w:pStyle w:val="ListParagraph"/>
+        <w:spacing w:line="360" w:lineRule="auto"/>
+        <w:ind w:left="0" w:firstLine="709"/>
+        <w:rPr>
+          <w:rFonts w:ascii="Times New Roman" w:hAnsi="Times New Roman" w:cs="Times New Roman"/>
+          <w:sz w:val="28"/>
+          <w:lang w:val="uk-UA"/>
+        </w:rPr>
+      </w:pPr>
+    </w:p>
+    <w:p>
+      <w:pPr>
+        <w:pStyle w:val="ListParagraph"/>
+        <w:spacing w:line="360" w:lineRule="auto"/>
+        <w:ind w:left="0" w:firstLine="709"/>
+        <w:rPr>
+          <w:rFonts w:ascii="Times New Roman" w:hAnsi="Times New Roman" w:cs="Times New Roman"/>
+          <w:sz w:val="28"/>
+          <w:lang w:val="uk-UA"/>
+        </w:rPr>
+      </w:pPr>
+    </w:p>
+    <w:p>
+      <w:pPr>
+        <w:pStyle w:val="ListParagraph"/>
+        <w:spacing w:line="360" w:lineRule="auto"/>
+        <w:ind w:left="0" w:firstLine="709"/>
+        <w:rPr>
+          <w:rFonts w:ascii="Times New Roman" w:hAnsi="Times New Roman" w:cs="Times New Roman"/>
+          <w:sz w:val="28"/>
+          <w:lang w:val="uk-UA"/>
+        </w:rPr>
+      </w:pPr>
+    </w:p>
+    <w:p>
+      <w:pPr>
+        <w:pStyle w:val="ListParagraph"/>
+        <w:spacing w:line="360" w:lineRule="auto"/>
+        <w:ind w:left="0" w:firstLine="709"/>
+        <w:rPr>
+          <w:rFonts w:ascii="Times New Roman" w:hAnsi="Times New Roman" w:cs="Times New Roman"/>
+          <w:sz w:val="28"/>
+          <w:lang w:val="uk-UA"/>
+        </w:rPr>
+      </w:pPr>
+    </w:p>
+    <w:p>
+      <w:pPr>
+        <w:pStyle w:val="ListParagraph"/>
+        <w:spacing w:line="360" w:lineRule="auto"/>
+        <w:ind w:left="0" w:firstLine="709"/>
+        <w:rPr>
+          <w:rFonts w:ascii="Times New Roman" w:hAnsi="Times New Roman" w:cs="Times New Roman"/>
+          <w:sz w:val="28"/>
+          <w:lang w:val="uk-UA"/>
+        </w:rPr>
+      </w:pPr>
+    </w:p>
+    <w:p>
+      <w:pPr>
+        <w:pStyle w:val="ListParagraph"/>
+        <w:spacing w:line="360" w:lineRule="auto"/>
+        <w:ind w:left="420"/>
+        <w:jc w:val="center"/>
+        <w:rPr>
+          <w:rFonts w:ascii="Times New Roman" w:hAnsi="Times New Roman" w:cs="Times New Roman"/>
+          <w:b/>
+          <w:sz w:val="28"/>
+          <w:lang w:val="uk-UA"/>
+        </w:rPr>
+      </w:pPr>
+      <w:r>
+        <w:rPr>
+          <w:rFonts w:ascii="Times New Roman" w:hAnsi="Times New Roman" w:cs="Times New Roman"/>
+          <w:b/>
+          <w:sz w:val="28"/>
+          <w:lang w:val="uk-UA"/>
+        </w:rPr>
+        <w:t>1.3 Функціональні вимоги програми</w:t>
+      </w:r>
+    </w:p>
+    <w:p>
+      <w:pPr>
+        <w:pStyle w:val="ListParagraph"/>
+        <w:spacing w:line="360" w:lineRule="auto"/>
+        <w:ind w:left="0" w:firstLine="709"/>
+        <w:rPr>
+          <w:rFonts w:ascii="Times New Roman" w:hAnsi="Times New Roman" w:cs="Times New Roman"/>
+          <w:sz w:val="28"/>
+          <w:lang w:val="uk-UA"/>
+        </w:rPr>
+      </w:pPr>
+    </w:p>
+    <w:p>
+      <w:pPr>
+        <w:pStyle w:val="ListParagraph"/>
+        <w:spacing w:line="360" w:lineRule="auto"/>
+        <w:ind w:left="0" w:firstLine="709"/>
+        <w:rPr>
+          <w:rFonts w:ascii="Times New Roman" w:hAnsi="Times New Roman" w:cs="Times New Roman"/>
+          <w:sz w:val="28"/>
+          <w:lang w:val="uk-UA"/>
+        </w:rPr>
+      </w:pPr>
+    </w:p>
+    <w:p>
+      <w:pPr>
+        <w:pStyle w:val="ListParagraph"/>
+        <w:spacing w:line="360" w:lineRule="auto"/>
+        <w:ind w:left="0" w:firstLine="709"/>
+        <w:rPr>
+          <w:rFonts w:ascii="Times New Roman" w:hAnsi="Times New Roman" w:cs="Times New Roman"/>
+          <w:sz w:val="28"/>
+          <w:lang w:val="uk-UA"/>
+        </w:rPr>
+      </w:pPr>
+    </w:p>
+    <w:p>
+      <w:pPr>
+        <w:pStyle w:val="ListParagraph"/>
+        <w:spacing w:line="360" w:lineRule="auto"/>
+        <w:ind w:left="0" w:firstLine="709"/>
+        <w:rPr>
+          <w:rFonts w:ascii="Times New Roman" w:hAnsi="Times New Roman" w:cs="Times New Roman"/>
+          <w:sz w:val="28"/>
+          <w:lang w:val="uk-UA"/>
+        </w:rPr>
+      </w:pPr>
+    </w:p>
+    <w:p>
+      <w:pPr>
+        <w:pStyle w:val="ListParagraph"/>
+        <w:spacing w:line="360" w:lineRule="auto"/>
+        <w:ind w:left="0" w:firstLine="709"/>
+        <w:rPr>
+          <w:rFonts w:ascii="Times New Roman" w:hAnsi="Times New Roman" w:cs="Times New Roman"/>
+          <w:sz w:val="28"/>
+          <w:lang w:val="uk-UA"/>
+        </w:rPr>
+      </w:pPr>
+    </w:p>
+    <w:p>
+      <w:pPr>
+        <w:pStyle w:val="ListParagraph"/>
+        <w:spacing w:line="360" w:lineRule="auto"/>
+        <w:ind w:left="0" w:firstLine="709"/>
+        <w:rPr>
+          <w:rFonts w:ascii="Times New Roman" w:hAnsi="Times New Roman" w:cs="Times New Roman"/>
+          <w:sz w:val="28"/>
+          <w:lang w:val="uk-UA"/>
+        </w:rPr>
+      </w:pPr>
+    </w:p>
+    <w:p>
+      <w:pPr>
+        <w:pStyle w:val="ListParagraph"/>
+        <w:spacing w:line="360" w:lineRule="auto"/>
+        <w:ind w:left="0" w:firstLine="709"/>
+        <w:rPr>
+          <w:rFonts w:ascii="Times New Roman" w:hAnsi="Times New Roman" w:cs="Times New Roman"/>
+          <w:sz w:val="28"/>
+          <w:lang w:val="uk-UA"/>
+        </w:rPr>
+      </w:pPr>
+    </w:p>
+    <w:p>
+      <w:pPr>
+        <w:pStyle w:val="ListParagraph"/>
+        <w:spacing w:line="360" w:lineRule="auto"/>
+        <w:ind w:left="0" w:firstLine="709"/>
+        <w:rPr>
+          <w:rFonts w:ascii="Times New Roman" w:hAnsi="Times New Roman" w:cs="Times New Roman"/>
+          <w:sz w:val="28"/>
+          <w:lang w:val="uk-UA"/>
+        </w:rPr>
+      </w:pPr>
+    </w:p>
+    <w:p>
+      <w:pPr>
+        <w:pStyle w:val="ListParagraph"/>
+        <w:spacing w:line="360" w:lineRule="auto"/>
+        <w:ind w:left="0" w:firstLine="709"/>
+        <w:rPr>
+          <w:rFonts w:ascii="Times New Roman" w:hAnsi="Times New Roman" w:cs="Times New Roman"/>
+          <w:sz w:val="28"/>
+          <w:lang w:val="uk-UA"/>
+        </w:rPr>
+      </w:pPr>
+    </w:p>
+    <w:p>
+      <w:pPr>
+        <w:pStyle w:val="ListParagraph"/>
+        <w:spacing w:line="360" w:lineRule="auto"/>
+        <w:ind w:left="0" w:firstLine="709"/>
+        <w:rPr>
+          <w:rFonts w:ascii="Times New Roman" w:hAnsi="Times New Roman" w:cs="Times New Roman"/>
+          <w:sz w:val="28"/>
+          <w:lang w:val="uk-UA"/>
+        </w:rPr>
+      </w:pPr>
+    </w:p>
+    <w:p>
+      <w:pPr>
+        <w:pStyle w:val="ListParagraph"/>
+        <w:spacing w:line="360" w:lineRule="auto"/>
+        <w:ind w:left="0" w:firstLine="709"/>
+        <w:rPr>
+          <w:rFonts w:ascii="Times New Roman" w:hAnsi="Times New Roman" w:cs="Times New Roman"/>
+          <w:sz w:val="28"/>
+          <w:lang w:val="uk-UA"/>
+        </w:rPr>
+      </w:pPr>
+    </w:p>
+    <w:p>
+      <w:pPr>
+        <w:pStyle w:val="ListParagraph"/>
+        <w:spacing w:line="360" w:lineRule="auto"/>
+        <w:ind w:left="0" w:firstLine="709"/>
+        <w:rPr>
+          <w:rFonts w:ascii="Times New Roman" w:hAnsi="Times New Roman" w:cs="Times New Roman"/>
+          <w:sz w:val="28"/>
+          <w:lang w:val="uk-UA"/>
+        </w:rPr>
+      </w:pPr>
+    </w:p>
+    <w:p>
+      <w:pPr>
+        <w:pStyle w:val="ListParagraph"/>
+        <w:spacing w:line="360" w:lineRule="auto"/>
+        <w:ind w:left="0" w:firstLine="709"/>
+        <w:rPr>
+          <w:rFonts w:ascii="Times New Roman" w:hAnsi="Times New Roman" w:cs="Times New Roman"/>
+          <w:sz w:val="28"/>
+          <w:lang w:val="uk-UA"/>
+        </w:rPr>
+      </w:pPr>
+    </w:p>
+    <w:p>
+      <w:pPr>
+        <w:pStyle w:val="ListParagraph"/>
+        <w:spacing w:line="360" w:lineRule="auto"/>
+        <w:ind w:left="0" w:firstLine="709"/>
+        <w:rPr>
+          <w:rFonts w:ascii="Times New Roman" w:hAnsi="Times New Roman" w:cs="Times New Roman"/>
+          <w:sz w:val="28"/>
+          <w:lang w:val="uk-UA"/>
+        </w:rPr>
+      </w:pPr>
+    </w:p>
+    <w:p>
+      <w:pPr>
+        <w:pStyle w:val="ListParagraph"/>
+        <w:spacing w:line="360" w:lineRule="auto"/>
+        <w:ind w:left="0" w:firstLine="709"/>
+        <w:rPr>
+          <w:rFonts w:ascii="Times New Roman" w:hAnsi="Times New Roman" w:cs="Times New Roman"/>
+          <w:sz w:val="28"/>
+          <w:lang w:val="uk-UA"/>
+        </w:rPr>
+      </w:pPr>
+    </w:p>
+    <w:p>
+      <w:pPr>
+        <w:pStyle w:val="ListParagraph"/>
+        <w:spacing w:line="360" w:lineRule="auto"/>
+        <w:ind w:left="0" w:firstLine="709"/>
+        <w:rPr>
+          <w:rFonts w:ascii="Times New Roman" w:hAnsi="Times New Roman" w:cs="Times New Roman"/>
+          <w:sz w:val="28"/>
+          <w:lang w:val="uk-UA"/>
+        </w:rPr>
+      </w:pPr>
+    </w:p>
+    <w:p>
+      <w:pPr>
+        <w:pStyle w:val="ListParagraph"/>
+        <w:spacing w:line="360" w:lineRule="auto"/>
+        <w:ind w:left="0" w:firstLine="709"/>
+        <w:rPr>
+          <w:rFonts w:ascii="Times New Roman" w:hAnsi="Times New Roman" w:cs="Times New Roman"/>
+          <w:sz w:val="28"/>
+          <w:lang w:val="uk-UA"/>
+        </w:rPr>
+      </w:pPr>
+    </w:p>
+    <w:p>
+      <w:pPr>
+        <w:pStyle w:val="ListParagraph"/>
+        <w:spacing w:line="360" w:lineRule="auto"/>
+        <w:ind w:left="0" w:firstLine="709"/>
+        <w:rPr>
+          <w:rFonts w:ascii="Times New Roman" w:hAnsi="Times New Roman" w:cs="Times New Roman"/>
+          <w:sz w:val="28"/>
+          <w:lang w:val="uk-UA"/>
+        </w:rPr>
+      </w:pPr>
+    </w:p>
+    <w:p>
+      <w:pPr>
+        <w:pStyle w:val="ListParagraph"/>
+        <w:spacing w:line="360" w:lineRule="auto"/>
+        <w:ind w:left="0" w:firstLine="709"/>
+        <w:rPr>
+          <w:rFonts w:ascii="Times New Roman" w:hAnsi="Times New Roman" w:cs="Times New Roman"/>
+          <w:sz w:val="28"/>
+          <w:lang w:val="uk-UA"/>
+        </w:rPr>
+      </w:pPr>
+    </w:p>
+    <w:p>
+      <w:pPr>
+        <w:pStyle w:val="ListParagraph"/>
+        <w:spacing w:line="360" w:lineRule="auto"/>
+        <w:ind w:left="0" w:firstLine="709"/>
+        <w:rPr>
+          <w:rFonts w:ascii="Times New Roman" w:hAnsi="Times New Roman" w:cs="Times New Roman"/>
+          <w:sz w:val="28"/>
+          <w:lang w:val="uk-UA"/>
+        </w:rPr>
+      </w:pPr>
+    </w:p>
+    <w:p>
+      <w:pPr>
+        <w:pStyle w:val="ListParagraph"/>
+        <w:spacing w:line="360" w:lineRule="auto"/>
+        <w:ind w:left="420"/>
+        <w:jc w:val="center"/>
+        <w:rPr>
+          <w:rFonts w:ascii="Times New Roman" w:hAnsi="Times New Roman" w:cs="Times New Roman"/>
+          <w:b/>
+          <w:sz w:val="28"/>
+          <w:lang w:val="uk-UA"/>
+        </w:rPr>
+      </w:pPr>
+      <w:r>
+        <w:rPr>
+          <w:rFonts w:ascii="Times New Roman" w:hAnsi="Times New Roman" w:cs="Times New Roman"/>
+          <w:b/>
+          <w:sz w:val="28"/>
+          <w:lang w:val="uk-UA"/>
+        </w:rPr>
+        <w:t xml:space="preserve">1.4 </w:t>
+      </w:r>
+      <w:r>
+        <w:rPr>
+          <w:rFonts w:ascii="Times New Roman" w:hAnsi="Times New Roman" w:cs="Times New Roman"/>
+          <w:b/>
+          <w:sz w:val="28"/>
+        </w:rPr>
+        <w:t>Use</w:t>
+      </w:r>
+      <w:r>
+        <w:rPr>
+          <w:rFonts w:ascii="Times New Roman" w:hAnsi="Times New Roman" w:cs="Times New Roman"/>
+          <w:b/>
+          <w:sz w:val="28"/>
+          <w:lang w:val="ru-RU"/>
+        </w:rPr>
+        <w:t xml:space="preserve"> </w:t>
+      </w:r>
+      <w:r>
+        <w:rPr>
+          <w:rFonts w:ascii="Times New Roman" w:hAnsi="Times New Roman" w:cs="Times New Roman"/>
+          <w:b/>
+          <w:sz w:val="28"/>
+        </w:rPr>
+        <w:t>Case</w:t>
+      </w:r>
+      <w:r>
+        <w:rPr>
+          <w:rFonts w:ascii="Times New Roman" w:hAnsi="Times New Roman" w:cs="Times New Roman"/>
+          <w:b/>
+          <w:sz w:val="28"/>
+          <w:lang w:val="ru-RU"/>
+        </w:rPr>
+        <w:t xml:space="preserve"> </w:t>
+      </w:r>
+      <w:r>
+        <w:rPr>
+          <w:rFonts w:ascii="Times New Roman" w:hAnsi="Times New Roman" w:cs="Times New Roman"/>
+          <w:b/>
+          <w:sz w:val="28"/>
+          <w:lang w:val="uk-UA"/>
+        </w:rPr>
+        <w:t>діаграма</w:t>
+      </w:r>
+    </w:p>
+    <w:p>
+      <w:pPr>
+        <w:spacing w:line="360" w:lineRule="auto"/>
+        <w:ind w:firstLine="709"/>
+        <w:rPr>
+          <w:rFonts w:ascii="Times New Roman" w:hAnsi="Times New Roman" w:cs="Times New Roman"/>
+          <w:sz w:val="28"/>
+          <w:lang w:val="uk-UA"/>
+        </w:rPr>
+      </w:pPr>
+      <w:r>
+        <w:rPr>
+          <w:rFonts w:ascii="Times New Roman" w:hAnsi="Times New Roman" w:cs="Times New Roman"/>
+          <w:sz w:val="28"/>
+          <w:lang w:val="uk-UA"/>
+        </w:rPr>
+        <w:t xml:space="preserve">На рисунку 1.1 наведена </w:t>
+      </w:r>
+      <w:r>
+        <w:rPr>
+          <w:rFonts w:ascii="Times New Roman" w:hAnsi="Times New Roman" w:cs="Times New Roman"/>
+          <w:sz w:val="28"/>
+        </w:rPr>
+        <w:t>Use</w:t>
+      </w:r>
+      <w:r>
+        <w:rPr>
+          <w:rFonts w:ascii="Times New Roman" w:hAnsi="Times New Roman" w:cs="Times New Roman"/>
+          <w:sz w:val="28"/>
+          <w:lang w:val="ru-RU"/>
+        </w:rPr>
+        <w:t xml:space="preserve"> </w:t>
+      </w:r>
+      <w:r>
+        <w:rPr>
+          <w:rFonts w:ascii="Times New Roman" w:hAnsi="Times New Roman" w:cs="Times New Roman"/>
+          <w:sz w:val="28"/>
+        </w:rPr>
+        <w:t>Case</w:t>
+      </w:r>
+      <w:r>
+        <w:rPr>
+          <w:rFonts w:ascii="Times New Roman" w:hAnsi="Times New Roman" w:cs="Times New Roman"/>
+          <w:sz w:val="28"/>
+          <w:lang w:val="ru-RU"/>
+        </w:rPr>
+        <w:t xml:space="preserve"> </w:t>
+      </w:r>
+      <w:r>
+        <w:rPr>
+          <w:rFonts w:ascii="Times New Roman" w:hAnsi="Times New Roman" w:cs="Times New Roman"/>
+          <w:sz w:val="28"/>
+          <w:lang w:val="uk-UA"/>
+        </w:rPr>
+        <w:t>діаграма</w:t>
+      </w:r>
+      <w:r>
+        <w:rPr>
+          <w:rFonts w:ascii="Times New Roman" w:hAnsi="Times New Roman" w:cs="Times New Roman"/>
+          <w:sz w:val="28"/>
+          <w:lang w:val="uk-UA"/>
+        </w:rPr>
+        <w:t xml:space="preserve"> програми.</w:t>
+      </w:r>
+    </w:p>
+    <w:p>
+      <w:pPr>
+        <w:spacing w:line="360" w:lineRule="auto"/>
+        <w:ind w:firstLine="709"/>
+        <w:rPr>
+          <w:rFonts w:ascii="Times New Roman" w:hAnsi="Times New Roman" w:cs="Times New Roman"/>
+          <w:sz w:val="28"/>
+          <w:lang w:val="uk-UA"/>
+        </w:rPr>
+      </w:pPr>
+      <w:r>
+        <w:rPr>
+          <w:rFonts w:ascii="Times New Roman" w:hAnsi="Times New Roman" w:cs="Times New Roman"/>
+          <w:noProof/>
+          <w:sz w:val="28"/>
+        </w:rPr>
+        <w:drawing>
+          <wp:inline distT="0" distB="0" distL="0" distR="0">
+            <wp:extent cx="5534025" cy="4743450"/>
+            <wp:effectExtent l="0" t="0" r="9525" b="0"/>
+            <wp:docPr id="1" name="Picture 1"/>
+            <wp:cNvGraphicFramePr>
+              <a:graphicFrameLocks xmlns:a="http://schemas.openxmlformats.org/drawingml/2006/main" noChangeAspect="1"/>
+            </wp:cNvGraphicFramePr>
+            <a:graphic xmlns:a="http://schemas.openxmlformats.org/drawingml/2006/main">
+              <a:graphicData uri="http://schemas.openxmlformats.org/drawingml/2006/picture">
+                <pic:pic xmlns:pic="http://schemas.openxmlformats.org/drawingml/2006/picture">
+                  <pic:nvPicPr>
+                    <pic:cNvPr id="1" name="UseCaseDiagram.png"/>
+                    <pic:cNvPicPr/>
+                  </pic:nvPicPr>
+                  <pic:blipFill>
+                    <a:blip r:embed="rId8">
+                      <a:extLst>
+                        <a:ext uri="{28A0092B-C50C-407E-A947-70E740481C1C}">
+                          <a14:useLocalDpi xmlns:a14="http://schemas.microsoft.com/office/drawing/2010/main" val="0"/>
+                        </a:ext>
+                      </a:extLst>
+                    </a:blip>
+                    <a:stretch>
+                      <a:fillRect/>
+                    </a:stretch>
+                  </pic:blipFill>
+                  <pic:spPr>
+                    <a:xfrm>
+                      <a:off x="0" y="0"/>
+                      <a:ext cx="5534025" cy="4743450"/>
+                    </a:xfrm>
+                    <a:prstGeom prst="rect">
+                      <a:avLst/>
+                    </a:prstGeom>
+                  </pic:spPr>
+                </pic:pic>
+              </a:graphicData>
+            </a:graphic>
+          </wp:inline>
+        </w:drawing>
+      </w:r>
+    </w:p>
+    <w:p>
+      <w:pPr>
+        <w:spacing w:line="360" w:lineRule="auto"/>
+        <w:ind w:firstLine="709"/>
+        <w:jc w:val="center"/>
+        <w:rPr>
+          <w:rFonts w:ascii="Times New Roman" w:hAnsi="Times New Roman" w:cs="Times New Roman"/>
+          <w:sz w:val="28"/>
+          <w:lang w:val="uk-UA"/>
+        </w:rPr>
+      </w:pPr>
+      <w:r>
+        <w:rPr>
+          <w:rFonts w:ascii="Times New Roman" w:hAnsi="Times New Roman" w:cs="Times New Roman"/>
+          <w:sz w:val="28"/>
+          <w:lang w:val="uk-UA"/>
+        </w:rPr>
+        <w:t>Рис. 1.1</w:t>
+      </w:r>
+    </w:p>
+    <w:p>
+      <w:pPr>
+        <w:spacing w:line="360" w:lineRule="auto"/>
+        <w:ind w:firstLine="709"/>
+        <w:rPr>
+          <w:rFonts w:ascii="Times New Roman" w:hAnsi="Times New Roman" w:cs="Times New Roman"/>
+          <w:sz w:val="28"/>
+          <w:lang w:val="uk-UA"/>
+        </w:rPr>
+      </w:pPr>
+    </w:p>
+    <w:p>
+      <w:pPr>
+        <w:spacing w:line="360" w:lineRule="auto"/>
+        <w:ind w:firstLine="709"/>
+        <w:rPr>
+          <w:rFonts w:ascii="Times New Roman" w:hAnsi="Times New Roman" w:cs="Times New Roman"/>
+          <w:sz w:val="28"/>
+          <w:lang w:val="uk-UA"/>
+        </w:rPr>
+      </w:pPr>
+    </w:p>
+    <w:p>
+      <w:pPr>
+        <w:spacing w:line="360" w:lineRule="auto"/>
+        <w:ind w:firstLine="709"/>
+        <w:rPr>
+          <w:rFonts w:ascii="Times New Roman" w:hAnsi="Times New Roman" w:cs="Times New Roman"/>
+          <w:sz w:val="28"/>
+          <w:lang w:val="uk-UA"/>
+        </w:rPr>
+      </w:pPr>
+    </w:p>
+    <w:p>
+      <w:pPr>
+        <w:spacing w:line="360" w:lineRule="auto"/>
+        <w:ind w:firstLine="709"/>
+        <w:rPr>
+          <w:rFonts w:ascii="Times New Roman" w:hAnsi="Times New Roman" w:cs="Times New Roman"/>
+          <w:sz w:val="28"/>
+          <w:lang w:val="uk-UA"/>
+        </w:rPr>
+      </w:pPr>
+    </w:p>
+    <w:p>
+      <w:pPr>
+        <w:spacing w:line="360" w:lineRule="auto"/>
+        <w:ind w:firstLine="709"/>
+        <w:jc w:val="center"/>
+        <w:rPr>
+          <w:rFonts w:ascii="Times New Roman" w:hAnsi="Times New Roman" w:cs="Times New Roman"/>
+          <w:b/>
+          <w:sz w:val="28"/>
+          <w:lang w:val="uk-UA"/>
+        </w:rPr>
+      </w:pPr>
+      <w:r>
+        <w:rPr>
+          <w:rFonts w:ascii="Times New Roman" w:hAnsi="Times New Roman" w:cs="Times New Roman"/>
+          <w:b/>
+          <w:sz w:val="28"/>
+          <w:lang w:val="uk-UA"/>
+        </w:rPr>
+        <w:t>РОЗДІЛ 2. ОПИС ПРОГРАМНОГО ЗАБЕЗПЕЧЕННЯ</w:t>
+      </w:r>
+    </w:p>
+    <w:p>
+      <w:pPr>
+        <w:spacing w:line="360" w:lineRule="auto"/>
+        <w:ind w:firstLine="709"/>
+        <w:jc w:val="center"/>
+        <w:rPr>
+          <w:rFonts w:ascii="Times New Roman" w:hAnsi="Times New Roman" w:cs="Times New Roman"/>
+          <w:b/>
+          <w:sz w:val="28"/>
+          <w:lang w:val="uk-UA"/>
+        </w:rPr>
+      </w:pPr>
+    </w:p>
+    <w:p>
+      <w:pPr>
+        <w:spacing w:line="360" w:lineRule="auto"/>
+        <w:ind w:firstLine="709"/>
+        <w:jc w:val="center"/>
+        <w:rPr>
+          <w:rFonts w:ascii="Times New Roman" w:hAnsi="Times New Roman" w:cs="Times New Roman"/>
+          <w:b/>
+          <w:sz w:val="28"/>
+          <w:lang w:val="uk-UA"/>
+        </w:rPr>
+      </w:pPr>
+      <w:r>
+        <w:rPr>
+          <w:rFonts w:ascii="Times New Roman" w:hAnsi="Times New Roman" w:cs="Times New Roman"/>
+          <w:b/>
+          <w:sz w:val="28"/>
+          <w:lang w:val="uk-UA"/>
+        </w:rPr>
+        <w:t>2.1 Опис логічної структури програми</w:t>
+      </w:r>
+    </w:p>
+    <w:p>
+      <w:pPr>
+        <w:spacing w:line="360" w:lineRule="auto"/>
+        <w:ind w:firstLine="709"/>
+        <w:jc w:val="center"/>
+        <w:rPr>
+          <w:rFonts w:ascii="Times New Roman" w:hAnsi="Times New Roman" w:cs="Times New Roman"/>
+          <w:b/>
+          <w:sz w:val="28"/>
+          <w:lang w:val="uk-UA"/>
+        </w:rPr>
+      </w:pPr>
+    </w:p>
+    <w:p>
+      <w:pPr>
+        <w:spacing w:line="360" w:lineRule="auto"/>
+        <w:ind w:firstLine="709"/>
+        <w:jc w:val="center"/>
+        <w:rPr>
+          <w:rFonts w:ascii="Times New Roman" w:hAnsi="Times New Roman" w:cs="Times New Roman"/>
+          <w:b/>
+          <w:sz w:val="28"/>
+          <w:lang w:val="uk-UA"/>
+        </w:rPr>
+      </w:pPr>
+      <w:r>
+        <w:rPr>
+          <w:rFonts w:ascii="Times New Roman" w:hAnsi="Times New Roman" w:cs="Times New Roman"/>
+          <w:b/>
+          <w:sz w:val="28"/>
+          <w:lang w:val="uk-UA"/>
+        </w:rPr>
+        <w:t xml:space="preserve">2.2 </w:t>
+      </w:r>
+      <w:r>
+        <w:rPr>
+          <w:rFonts w:ascii="Times New Roman" w:hAnsi="Times New Roman" w:cs="Times New Roman"/>
+          <w:b/>
+          <w:sz w:val="28"/>
+        </w:rPr>
+        <w:t>UML</w:t>
+      </w:r>
+      <w:r>
+        <w:rPr>
+          <w:rFonts w:ascii="Times New Roman" w:hAnsi="Times New Roman" w:cs="Times New Roman"/>
+          <w:b/>
+          <w:sz w:val="28"/>
+          <w:lang w:val="ru-RU"/>
+        </w:rPr>
+        <w:t xml:space="preserve"> </w:t>
+      </w:r>
+      <w:r>
+        <w:rPr>
+          <w:rFonts w:ascii="Times New Roman" w:hAnsi="Times New Roman" w:cs="Times New Roman"/>
+          <w:b/>
+          <w:sz w:val="28"/>
+          <w:lang w:val="uk-UA"/>
+        </w:rPr>
+        <w:t>діаграма класів</w:t>
+      </w:r>
+    </w:p>
+    <w:p>
+      <w:pPr>
+        <w:ind w:firstLine="709"/>
+        <w:rPr>
+          <w:rFonts w:ascii="Times New Roman" w:hAnsi="Times New Roman" w:cs="Times New Roman"/>
+          <w:sz w:val="28"/>
+          <w:lang w:val="uk-UA"/>
+        </w:rPr>
+      </w:pPr>
+    </w:p>
+    <w:p>
+      <w:pPr>
+        <w:ind w:firstLine="709"/>
+        <w:rPr>
+          <w:rFonts w:ascii="Times New Roman" w:hAnsi="Times New Roman" w:cs="Times New Roman"/>
+          <w:sz w:val="28"/>
+          <w:lang w:val="uk-UA"/>
+        </w:rPr>
+      </w:pPr>
+    </w:p>
+    <w:p>
+      <w:pPr>
+        <w:ind w:firstLine="709"/>
+        <w:rPr>
+          <w:rFonts w:ascii="Times New Roman" w:hAnsi="Times New Roman" w:cs="Times New Roman"/>
+          <w:sz w:val="28"/>
+          <w:lang w:val="uk-UA"/>
+        </w:rPr>
+      </w:pPr>
+    </w:p>
+    <w:p>
+      <w:pPr>
+        <w:ind w:firstLine="709"/>
+        <w:rPr>
+          <w:rFonts w:ascii="Times New Roman" w:hAnsi="Times New Roman" w:cs="Times New Roman"/>
+          <w:sz w:val="28"/>
+          <w:lang w:val="uk-UA"/>
+        </w:rPr>
+      </w:pPr>
+    </w:p>
+    <w:p>
+      <w:pPr>
+        <w:ind w:firstLine="709"/>
+        <w:rPr>
+          <w:rFonts w:ascii="Times New Roman" w:hAnsi="Times New Roman" w:cs="Times New Roman"/>
+          <w:sz w:val="28"/>
+          <w:lang w:val="uk-UA"/>
+        </w:rPr>
+      </w:pPr>
+    </w:p>
+    <w:p>
+      <w:pPr>
+        <w:ind w:firstLine="709"/>
+        <w:rPr>
+          <w:rFonts w:ascii="Times New Roman" w:hAnsi="Times New Roman" w:cs="Times New Roman"/>
+          <w:sz w:val="28"/>
+          <w:lang w:val="uk-UA"/>
+        </w:rPr>
+      </w:pPr>
+    </w:p>
+    <w:p>
+      <w:pPr>
+        <w:ind w:firstLine="709"/>
+        <w:rPr>
+          <w:rFonts w:ascii="Times New Roman" w:hAnsi="Times New Roman" w:cs="Times New Roman"/>
+          <w:sz w:val="28"/>
+          <w:lang w:val="uk-UA"/>
+        </w:rPr>
+      </w:pPr>
+    </w:p>
+    <w:p>
+      <w:pPr>
+        <w:ind w:firstLine="709"/>
+        <w:rPr>
+          <w:rFonts w:ascii="Times New Roman" w:hAnsi="Times New Roman" w:cs="Times New Roman"/>
+          <w:sz w:val="28"/>
+          <w:lang w:val="uk-UA"/>
+        </w:rPr>
+      </w:pPr>
+    </w:p>
+    <w:p>
+      <w:pPr>
+        <w:ind w:firstLine="709"/>
+        <w:rPr>
+          <w:rFonts w:ascii="Times New Roman" w:hAnsi="Times New Roman" w:cs="Times New Roman"/>
+          <w:sz w:val="28"/>
+          <w:lang w:val="uk-UA"/>
+        </w:rPr>
+      </w:pPr>
+    </w:p>
+    <w:p>
+      <w:pPr>
+        <w:ind w:firstLine="709"/>
+        <w:rPr>
+          <w:rFonts w:ascii="Times New Roman" w:hAnsi="Times New Roman" w:cs="Times New Roman"/>
+          <w:sz w:val="28"/>
+          <w:lang w:val="uk-UA"/>
+        </w:rPr>
+      </w:pPr>
+    </w:p>
+    <w:p>
+      <w:pPr>
+        <w:ind w:firstLine="709"/>
+        <w:rPr>
+          <w:rFonts w:ascii="Times New Roman" w:hAnsi="Times New Roman" w:cs="Times New Roman"/>
+          <w:sz w:val="28"/>
+          <w:lang w:val="uk-UA"/>
+        </w:rPr>
+      </w:pPr>
+    </w:p>
+    <w:p>
+      <w:pPr>
+        <w:ind w:firstLine="709"/>
+        <w:rPr>
+          <w:rFonts w:ascii="Times New Roman" w:hAnsi="Times New Roman" w:cs="Times New Roman"/>
+          <w:sz w:val="28"/>
+          <w:lang w:val="uk-UA"/>
+        </w:rPr>
+      </w:pPr>
+    </w:p>
+    <w:p>
+      <w:pPr>
+        <w:ind w:firstLine="709"/>
+        <w:jc w:val="center"/>
+        <w:rPr>
+          <w:rFonts w:ascii="Times New Roman" w:hAnsi="Times New Roman" w:cs="Times New Roman"/>
+          <w:b/>
+          <w:sz w:val="28"/>
+          <w:lang w:val="uk-UA"/>
+        </w:rPr>
+      </w:pPr>
+      <w:r>
+        <w:rPr>
+          <w:rFonts w:ascii="Times New Roman" w:hAnsi="Times New Roman" w:cs="Times New Roman"/>
+          <w:b/>
+          <w:sz w:val="28"/>
+          <w:lang w:val="uk-UA"/>
+        </w:rPr>
+        <w:t>РОЗДІЛ 3. ІНСТРУКЦІЯ КОРИСТУВАЧА</w:t>
+      </w:r>
+    </w:p>
+    <w:p>
+      <w:pPr>
+        <w:ind w:firstLine="709"/>
+        <w:jc w:val="center"/>
+        <w:rPr>
+          <w:rFonts w:ascii="Times New Roman" w:hAnsi="Times New Roman" w:cs="Times New Roman"/>
+          <w:b/>
+          <w:sz w:val="28"/>
+          <w:lang w:val="uk-UA"/>
+        </w:rPr>
+      </w:pPr>
+    </w:p>
+    <w:p>
+      <w:pPr>
+        <w:ind w:firstLine="709"/>
+        <w:jc w:val="center"/>
+        <w:rPr>
+          <w:rFonts w:ascii="Times New Roman" w:hAnsi="Times New Roman" w:cs="Times New Roman"/>
+          <w:b/>
+          <w:sz w:val="28"/>
+          <w:lang w:val="uk-UA"/>
+        </w:rPr>
+      </w:pPr>
+      <w:r>
+        <w:rPr>
+          <w:rFonts w:ascii="Times New Roman" w:hAnsi="Times New Roman" w:cs="Times New Roman"/>
+          <w:b/>
+          <w:sz w:val="28"/>
+          <w:lang w:val="uk-UA"/>
+        </w:rPr>
+        <w:t>3.1</w:t>
+      </w:r>
+      <w:r>
+        <w:rPr>
+          <w:rFonts w:ascii="Times New Roman" w:hAnsi="Times New Roman" w:cs="Times New Roman"/>
+          <w:b/>
+          <w:sz w:val="28"/>
+        </w:rPr>
+        <w:t xml:space="preserve"> </w:t>
+      </w:r>
+      <w:r>
+        <w:rPr>
+          <w:rFonts w:ascii="Times New Roman" w:hAnsi="Times New Roman" w:cs="Times New Roman"/>
+          <w:b/>
+          <w:sz w:val="28"/>
+          <w:lang w:val="uk-UA"/>
+        </w:rPr>
+        <w:t>Робота з програмою</w:t>
+      </w:r>
+    </w:p>
+    <w:p>
+      <w:pPr>
+        <w:ind w:firstLine="709"/>
+        <w:jc w:val="center"/>
+        <w:rPr>
+          <w:rFonts w:ascii="Times New Roman" w:hAnsi="Times New Roman" w:cs="Times New Roman"/>
+          <w:b/>
+          <w:sz w:val="28"/>
+          <w:lang w:val="uk-UA"/>
+        </w:rPr>
+      </w:pPr>
+    </w:p>
+    <w:p>
+      <w:pPr>
+        <w:ind w:firstLine="709"/>
+        <w:jc w:val="center"/>
+        <w:rPr>
+          <w:rFonts w:ascii="Times New Roman" w:hAnsi="Times New Roman" w:cs="Times New Roman"/>
+          <w:b/>
+          <w:sz w:val="28"/>
+          <w:lang w:val="uk-UA"/>
+        </w:rPr>
+      </w:pPr>
+      <w:r>
+        <w:rPr>
+          <w:rFonts w:ascii="Times New Roman" w:hAnsi="Times New Roman" w:cs="Times New Roman"/>
+          <w:b/>
+          <w:sz w:val="28"/>
+          <w:lang w:val="uk-UA"/>
+        </w:rPr>
+        <w:t>3.2</w:t>
+      </w:r>
+      <w:r>
+        <w:rPr>
+          <w:rFonts w:ascii="Times New Roman" w:hAnsi="Times New Roman" w:cs="Times New Roman"/>
+          <w:b/>
+          <w:sz w:val="28"/>
+        </w:rPr>
+        <w:t xml:space="preserve"> </w:t>
+      </w:r>
+      <w:r>
+        <w:rPr>
+          <w:rFonts w:ascii="Times New Roman" w:hAnsi="Times New Roman" w:cs="Times New Roman"/>
+          <w:b/>
+          <w:sz w:val="28"/>
+          <w:lang w:val="uk-UA"/>
+        </w:rPr>
+        <w:t>Системні вимоги</w:t>
+      </w:r>
+    </w:p>
+    <w:p>
+      <w:pPr>
+        <w:ind w:firstLine="709"/>
+        <w:jc w:val="center"/>
+        <w:rPr>
+          <w:rFonts w:ascii="Times New Roman" w:hAnsi="Times New Roman" w:cs="Times New Roman"/>
+          <w:b/>
+          <w:sz w:val="28"/>
+          <w:lang w:val="uk-UA"/>
+        </w:rPr>
+      </w:pPr>
+    </w:p>
+    <w:p>
+      <w:pPr>
+        <w:ind w:firstLine="709"/>
+        <w:jc w:val="center"/>
+        <w:rPr>
+          <w:rFonts w:ascii="Times New Roman" w:hAnsi="Times New Roman" w:cs="Times New Roman"/>
+          <w:b/>
+          <w:sz w:val="28"/>
+          <w:lang w:val="uk-UA"/>
+        </w:rPr>
+      </w:pPr>
+    </w:p>
+    <w:p>
+      <w:pPr>
+        <w:ind w:firstLine="709"/>
+        <w:jc w:val="center"/>
+        <w:rPr>
+          <w:rFonts w:ascii="Times New Roman" w:hAnsi="Times New Roman" w:cs="Times New Roman"/>
+          <w:b/>
+          <w:sz w:val="28"/>
+          <w:lang w:val="uk-UA"/>
+        </w:rPr>
+      </w:pPr>
+      <w:r>
+        <w:rPr>
+          <w:rFonts w:ascii="Times New Roman" w:hAnsi="Times New Roman" w:cs="Times New Roman"/>
+          <w:b/>
+          <w:sz w:val="28"/>
+          <w:lang w:val="uk-UA"/>
+        </w:rPr>
+        <w:t>РОЗДІЛ 4. ТЕСТУВАННЯ РОБОТИ ПРОГРАМИ</w:t>
+      </w:r>
+    </w:p>
+    <w:p>
+      <w:pPr>
+        <w:ind w:firstLine="709"/>
+        <w:jc w:val="center"/>
+        <w:rPr>
+          <w:rFonts w:ascii="Times New Roman" w:hAnsi="Times New Roman" w:cs="Times New Roman"/>
+          <w:b/>
+          <w:sz w:val="28"/>
+          <w:lang w:val="uk-UA"/>
+        </w:rPr>
+      </w:pPr>
+      <w:r>
+        <w:rPr>
+          <w:rFonts w:ascii="Times New Roman" w:hAnsi="Times New Roman" w:cs="Times New Roman"/>
+          <w:b/>
+          <w:sz w:val="28"/>
+          <w:lang w:val="uk-UA"/>
+        </w:rPr>
+        <w:t>4.1</w:t>
+      </w:r>
+      <w:r>
+        <w:rPr>
+          <w:rFonts w:ascii="Times New Roman" w:hAnsi="Times New Roman" w:cs="Times New Roman"/>
+          <w:b/>
+          <w:sz w:val="28"/>
+          <w:lang w:val="ru-RU"/>
+        </w:rPr>
+        <w:t xml:space="preserve"> </w:t>
+      </w:r>
+      <w:r>
+        <w:rPr>
+          <w:rFonts w:ascii="Times New Roman" w:hAnsi="Times New Roman" w:cs="Times New Roman"/>
+          <w:b/>
+          <w:sz w:val="28"/>
+          <w:lang w:val="uk-UA"/>
+        </w:rPr>
+        <w:t>Опис методики тестування програмної системи</w:t>
+      </w:r>
+    </w:p>
+    <w:p>
+      <w:pPr>
+        <w:ind w:firstLine="709"/>
+        <w:rPr>
+          <w:rFonts w:ascii="Times New Roman" w:hAnsi="Times New Roman" w:cs="Times New Roman"/>
+          <w:sz w:val="28"/>
+          <w:lang w:val="uk-UA"/>
+        </w:rPr>
+      </w:pPr>
+    </w:p>
+    <w:p>
+      <w:pPr>
+        <w:ind w:firstLine="709"/>
+        <w:rPr>
+          <w:rFonts w:ascii="Times New Roman" w:hAnsi="Times New Roman" w:cs="Times New Roman"/>
+          <w:sz w:val="28"/>
+          <w:lang w:val="uk-UA"/>
+        </w:rPr>
+      </w:pPr>
+    </w:p>
+    <w:p>
+      <w:pPr>
+        <w:ind w:firstLine="709"/>
+        <w:rPr>
+          <w:rFonts w:ascii="Times New Roman" w:hAnsi="Times New Roman" w:cs="Times New Roman"/>
+          <w:sz w:val="28"/>
+          <w:lang w:val="uk-UA"/>
+        </w:rPr>
+      </w:pPr>
+    </w:p>
+    <w:p>
+      <w:pPr>
+        <w:ind w:firstLine="709"/>
+        <w:rPr>
+          <w:rFonts w:ascii="Times New Roman" w:hAnsi="Times New Roman" w:cs="Times New Roman"/>
+          <w:sz w:val="28"/>
+          <w:lang w:val="uk-UA"/>
+        </w:rPr>
+      </w:pPr>
+    </w:p>
+    <w:p>
+      <w:pPr>
+        <w:ind w:firstLine="709"/>
+        <w:rPr>
+          <w:rFonts w:ascii="Times New Roman" w:hAnsi="Times New Roman" w:cs="Times New Roman"/>
+          <w:sz w:val="28"/>
+          <w:lang w:val="uk-UA"/>
+        </w:rPr>
+      </w:pPr>
+    </w:p>
+    <w:p>
+      <w:pPr>
+        <w:ind w:firstLine="709"/>
+        <w:rPr>
+          <w:rFonts w:ascii="Times New Roman" w:hAnsi="Times New Roman" w:cs="Times New Roman"/>
+          <w:sz w:val="28"/>
+          <w:lang w:val="uk-UA"/>
+        </w:rPr>
+      </w:pPr>
+    </w:p>
+    <w:p>
+      <w:pPr>
+        <w:ind w:firstLine="709"/>
+        <w:rPr>
+          <w:rFonts w:ascii="Times New Roman" w:hAnsi="Times New Roman" w:cs="Times New Roman"/>
+          <w:sz w:val="28"/>
+          <w:lang w:val="uk-UA"/>
+        </w:rPr>
+      </w:pPr>
+    </w:p>
+    <w:p>
+      <w:pPr>
+        <w:ind w:firstLine="709"/>
+        <w:rPr>
+          <w:rFonts w:ascii="Times New Roman" w:hAnsi="Times New Roman" w:cs="Times New Roman"/>
+          <w:sz w:val="28"/>
+          <w:lang w:val="uk-UA"/>
+        </w:rPr>
+      </w:pPr>
+    </w:p>
+    <w:p>
+      <w:pPr>
+        <w:ind w:firstLine="709"/>
+        <w:rPr>
+          <w:rFonts w:ascii="Times New Roman" w:hAnsi="Times New Roman" w:cs="Times New Roman"/>
+          <w:sz w:val="28"/>
+          <w:lang w:val="uk-UA"/>
+        </w:rPr>
+      </w:pPr>
+    </w:p>
+    <w:p>
+      <w:pPr>
+        <w:ind w:firstLine="709"/>
+        <w:rPr>
+          <w:rFonts w:ascii="Times New Roman" w:hAnsi="Times New Roman" w:cs="Times New Roman"/>
+          <w:sz w:val="28"/>
+          <w:lang w:val="uk-UA"/>
+        </w:rPr>
+      </w:pPr>
+    </w:p>
+    <w:p>
+      <w:pPr>
+        <w:ind w:firstLine="709"/>
+        <w:rPr>
+          <w:rFonts w:ascii="Times New Roman" w:hAnsi="Times New Roman" w:cs="Times New Roman"/>
+          <w:sz w:val="28"/>
+          <w:lang w:val="uk-UA"/>
+        </w:rPr>
+      </w:pPr>
+    </w:p>
+    <w:p>
+      <w:pPr>
+        <w:ind w:firstLine="709"/>
+        <w:rPr>
+          <w:rFonts w:ascii="Times New Roman" w:hAnsi="Times New Roman" w:cs="Times New Roman"/>
+          <w:sz w:val="28"/>
+          <w:lang w:val="uk-UA"/>
+        </w:rPr>
+      </w:pPr>
+    </w:p>
+    <w:p>
+      <w:pPr>
+        <w:ind w:firstLine="709"/>
+        <w:jc w:val="center"/>
+        <w:rPr>
+          <w:rFonts w:ascii="Times New Roman" w:hAnsi="Times New Roman" w:cs="Times New Roman"/>
+          <w:b/>
+          <w:sz w:val="28"/>
+          <w:lang w:val="uk-UA"/>
+        </w:rPr>
+      </w:pPr>
+      <w:r>
+        <w:rPr>
+          <w:rFonts w:ascii="Times New Roman" w:hAnsi="Times New Roman" w:cs="Times New Roman"/>
+          <w:b/>
+          <w:sz w:val="28"/>
+          <w:lang w:val="uk-UA"/>
+        </w:rPr>
+        <w:t>4.2</w:t>
+      </w:r>
+      <w:r>
+        <w:rPr>
+          <w:rFonts w:ascii="Times New Roman" w:hAnsi="Times New Roman" w:cs="Times New Roman"/>
+          <w:b/>
+          <w:sz w:val="28"/>
+          <w:lang w:val="ru-RU"/>
+        </w:rPr>
+        <w:t xml:space="preserve"> </w:t>
+      </w:r>
+      <w:r>
+        <w:rPr>
+          <w:rFonts w:ascii="Times New Roman" w:hAnsi="Times New Roman" w:cs="Times New Roman"/>
+          <w:b/>
+          <w:sz w:val="28"/>
+          <w:lang w:val="uk-UA"/>
+        </w:rPr>
+        <w:t>Розробка плану тестування програмної системи</w:t>
+      </w:r>
+    </w:p>
+    <w:p>
+      <w:pPr>
+        <w:ind w:firstLine="709"/>
+        <w:rPr>
+          <w:rFonts w:ascii="Times New Roman" w:hAnsi="Times New Roman" w:cs="Times New Roman"/>
+          <w:sz w:val="28"/>
+          <w:lang w:val="uk-UA"/>
+        </w:rPr>
+      </w:pPr>
+    </w:p>
+    <w:p>
+      <w:pPr>
+        <w:ind w:firstLine="709"/>
+        <w:rPr>
+          <w:rFonts w:ascii="Times New Roman" w:hAnsi="Times New Roman" w:cs="Times New Roman"/>
+          <w:sz w:val="28"/>
+          <w:lang w:val="uk-UA"/>
+        </w:rPr>
+      </w:pPr>
+    </w:p>
+    <w:p>
+      <w:pPr>
+        <w:ind w:firstLine="709"/>
+        <w:rPr>
+          <w:rFonts w:ascii="Times New Roman" w:hAnsi="Times New Roman" w:cs="Times New Roman"/>
+          <w:sz w:val="28"/>
+          <w:lang w:val="uk-UA"/>
+        </w:rPr>
+      </w:pPr>
+    </w:p>
+    <w:p>
+      <w:pPr>
+        <w:ind w:firstLine="709"/>
+        <w:rPr>
+          <w:rFonts w:ascii="Times New Roman" w:hAnsi="Times New Roman" w:cs="Times New Roman"/>
+          <w:sz w:val="28"/>
+          <w:lang w:val="uk-UA"/>
+        </w:rPr>
+      </w:pPr>
+    </w:p>
+    <w:p>
+      <w:pPr>
+        <w:ind w:firstLine="709"/>
+        <w:rPr>
+          <w:rFonts w:ascii="Times New Roman" w:hAnsi="Times New Roman" w:cs="Times New Roman"/>
+          <w:sz w:val="28"/>
+          <w:lang w:val="uk-UA"/>
+        </w:rPr>
+      </w:pPr>
+    </w:p>
+    <w:p>
+      <w:pPr>
+        <w:ind w:firstLine="709"/>
+        <w:rPr>
+          <w:rFonts w:ascii="Times New Roman" w:hAnsi="Times New Roman" w:cs="Times New Roman"/>
+          <w:sz w:val="28"/>
+          <w:lang w:val="uk-UA"/>
+        </w:rPr>
+      </w:pPr>
+    </w:p>
+    <w:p>
+      <w:pPr>
+        <w:ind w:firstLine="709"/>
+        <w:rPr>
+          <w:rFonts w:ascii="Times New Roman" w:hAnsi="Times New Roman" w:cs="Times New Roman"/>
+          <w:sz w:val="28"/>
+          <w:lang w:val="uk-UA"/>
+        </w:rPr>
+      </w:pPr>
+    </w:p>
+    <w:p>
+      <w:pPr>
+        <w:ind w:firstLine="709"/>
+        <w:rPr>
+          <w:rFonts w:ascii="Times New Roman" w:hAnsi="Times New Roman" w:cs="Times New Roman"/>
+          <w:sz w:val="28"/>
+          <w:lang w:val="uk-UA"/>
+        </w:rPr>
+      </w:pPr>
+    </w:p>
+    <w:p>
+      <w:pPr>
+        <w:ind w:firstLine="709"/>
+        <w:rPr>
+          <w:rFonts w:ascii="Times New Roman" w:hAnsi="Times New Roman" w:cs="Times New Roman"/>
+          <w:sz w:val="28"/>
+          <w:lang w:val="uk-UA"/>
+        </w:rPr>
+      </w:pPr>
+    </w:p>
+    <w:p>
+      <w:pPr>
+        <w:ind w:firstLine="709"/>
+        <w:rPr>
+          <w:rFonts w:ascii="Times New Roman" w:hAnsi="Times New Roman" w:cs="Times New Roman"/>
+          <w:sz w:val="28"/>
+          <w:lang w:val="uk-UA"/>
+        </w:rPr>
+      </w:pPr>
+    </w:p>
+    <w:p>
+      <w:pPr>
+        <w:ind w:firstLine="709"/>
+        <w:jc w:val="center"/>
+        <w:rPr>
+          <w:rFonts w:ascii="Times New Roman" w:hAnsi="Times New Roman" w:cs="Times New Roman"/>
+          <w:b/>
+          <w:sz w:val="28"/>
+          <w:lang w:val="uk-UA"/>
+        </w:rPr>
+      </w:pPr>
+      <w:r>
+        <w:rPr>
+          <w:rFonts w:ascii="Times New Roman" w:hAnsi="Times New Roman" w:cs="Times New Roman"/>
+          <w:b/>
+          <w:sz w:val="28"/>
+          <w:lang w:val="uk-UA"/>
+        </w:rPr>
+        <w:t>4.3</w:t>
+      </w:r>
+      <w:r>
+        <w:rPr>
+          <w:rFonts w:ascii="Times New Roman" w:hAnsi="Times New Roman" w:cs="Times New Roman"/>
+          <w:b/>
+          <w:sz w:val="28"/>
+          <w:lang w:val="ru-RU"/>
+        </w:rPr>
+        <w:t xml:space="preserve"> </w:t>
+      </w:r>
+      <w:r>
+        <w:rPr>
+          <w:rFonts w:ascii="Times New Roman" w:hAnsi="Times New Roman" w:cs="Times New Roman"/>
+          <w:b/>
+          <w:sz w:val="28"/>
+          <w:lang w:val="uk-UA"/>
+        </w:rPr>
+        <w:t>Перевірка плану тестування програмної системи</w:t>
+      </w:r>
+    </w:p>
+    <w:p>
+      <w:pPr>
+        <w:ind w:firstLine="709"/>
+        <w:rPr>
+          <w:rFonts w:ascii="Times New Roman" w:hAnsi="Times New Roman" w:cs="Times New Roman"/>
+          <w:sz w:val="28"/>
+          <w:lang w:val="uk-UA"/>
+        </w:rPr>
+      </w:pPr>
+    </w:p>
+    <w:p>
+      <w:pPr>
+        <w:ind w:firstLine="709"/>
+        <w:rPr>
+          <w:rFonts w:ascii="Times New Roman" w:hAnsi="Times New Roman" w:cs="Times New Roman"/>
+          <w:sz w:val="28"/>
+          <w:lang w:val="uk-UA"/>
+        </w:rPr>
+      </w:pPr>
+    </w:p>
+    <w:p>
+      <w:pPr>
+        <w:ind w:firstLine="709"/>
+        <w:rPr>
+          <w:rFonts w:ascii="Times New Roman" w:hAnsi="Times New Roman" w:cs="Times New Roman"/>
+          <w:sz w:val="28"/>
+          <w:lang w:val="uk-UA"/>
+        </w:rPr>
+      </w:pPr>
+    </w:p>
+    <w:p>
+      <w:pPr>
+        <w:ind w:firstLine="709"/>
+        <w:rPr>
+          <w:rFonts w:ascii="Times New Roman" w:hAnsi="Times New Roman" w:cs="Times New Roman"/>
+          <w:sz w:val="28"/>
+          <w:lang w:val="uk-UA"/>
+        </w:rPr>
+      </w:pPr>
+    </w:p>
+    <w:p>
+      <w:pPr>
+        <w:ind w:firstLine="709"/>
+        <w:rPr>
+          <w:rFonts w:ascii="Times New Roman" w:hAnsi="Times New Roman" w:cs="Times New Roman"/>
+          <w:sz w:val="28"/>
+          <w:lang w:val="uk-UA"/>
+        </w:rPr>
+      </w:pPr>
+    </w:p>
+    <w:p>
+      <w:pPr>
+        <w:ind w:firstLine="709"/>
+        <w:rPr>
+          <w:rFonts w:ascii="Times New Roman" w:hAnsi="Times New Roman" w:cs="Times New Roman"/>
+          <w:sz w:val="28"/>
+          <w:lang w:val="uk-UA"/>
+        </w:rPr>
+      </w:pPr>
+    </w:p>
+    <w:p>
+      <w:pPr>
+        <w:ind w:firstLine="709"/>
+        <w:rPr>
+          <w:rFonts w:ascii="Times New Roman" w:hAnsi="Times New Roman" w:cs="Times New Roman"/>
+          <w:sz w:val="28"/>
+          <w:lang w:val="uk-UA"/>
+        </w:rPr>
+      </w:pPr>
+    </w:p>
+    <w:p>
+      <w:pPr>
+        <w:ind w:firstLine="709"/>
+        <w:rPr>
+          <w:rFonts w:ascii="Times New Roman" w:hAnsi="Times New Roman" w:cs="Times New Roman"/>
+          <w:sz w:val="28"/>
+          <w:lang w:val="uk-UA"/>
+        </w:rPr>
+      </w:pPr>
+    </w:p>
+    <w:p>
+      <w:pPr>
+        <w:ind w:firstLine="709"/>
+        <w:rPr>
+          <w:rFonts w:ascii="Times New Roman" w:hAnsi="Times New Roman" w:cs="Times New Roman"/>
+          <w:sz w:val="28"/>
+          <w:lang w:val="uk-UA"/>
+        </w:rPr>
+      </w:pPr>
+    </w:p>
+    <w:p>
+      <w:pPr>
+        <w:ind w:firstLine="709"/>
+        <w:rPr>
+          <w:rFonts w:ascii="Times New Roman" w:hAnsi="Times New Roman" w:cs="Times New Roman"/>
+          <w:sz w:val="28"/>
+          <w:lang w:val="uk-UA"/>
+        </w:rPr>
+      </w:pPr>
+    </w:p>
+    <w:p>
+      <w:pPr>
+        <w:ind w:firstLine="709"/>
+        <w:rPr>
+          <w:rFonts w:ascii="Times New Roman" w:hAnsi="Times New Roman" w:cs="Times New Roman"/>
+          <w:sz w:val="28"/>
+          <w:lang w:val="uk-UA"/>
+        </w:rPr>
+      </w:pPr>
+    </w:p>
+    <w:p>
+      <w:pPr>
+        <w:ind w:firstLine="709"/>
+        <w:rPr>
+          <w:rFonts w:ascii="Times New Roman" w:hAnsi="Times New Roman" w:cs="Times New Roman"/>
+          <w:sz w:val="28"/>
+          <w:lang w:val="uk-UA"/>
+        </w:rPr>
+      </w:pPr>
+    </w:p>
+    <w:p>
+      <w:pPr>
+        <w:ind w:firstLine="709"/>
+        <w:rPr>
+          <w:rFonts w:ascii="Times New Roman" w:hAnsi="Times New Roman" w:cs="Times New Roman"/>
+          <w:sz w:val="28"/>
+          <w:lang w:val="uk-UA"/>
+        </w:rPr>
+      </w:pPr>
+    </w:p>
+    <w:p>
+      <w:pPr>
+        <w:ind w:firstLine="709"/>
+        <w:rPr>
+          <w:rFonts w:ascii="Times New Roman" w:hAnsi="Times New Roman" w:cs="Times New Roman"/>
+          <w:sz w:val="28"/>
+          <w:lang w:val="uk-UA"/>
+        </w:rPr>
+      </w:pPr>
+    </w:p>
+    <w:p>
+      <w:pPr>
+        <w:ind w:firstLine="709"/>
+        <w:jc w:val="center"/>
+        <w:rPr>
+          <w:rFonts w:ascii="Times New Roman" w:hAnsi="Times New Roman" w:cs="Times New Roman"/>
+          <w:b/>
+          <w:sz w:val="28"/>
+          <w:lang w:val="uk-UA"/>
+        </w:rPr>
+      </w:pPr>
+      <w:r>
+        <w:rPr>
+          <w:rFonts w:ascii="Times New Roman" w:hAnsi="Times New Roman" w:cs="Times New Roman"/>
+          <w:b/>
+          <w:sz w:val="28"/>
+          <w:lang w:val="uk-UA"/>
+        </w:rPr>
+        <w:t>ВИСНОВОК</w:t>
+      </w:r>
+    </w:p>
+    <w:p>
+      <w:pPr>
+        <w:ind w:firstLine="709"/>
+        <w:rPr>
+          <w:rFonts w:ascii="Times New Roman" w:hAnsi="Times New Roman" w:cs="Times New Roman"/>
+          <w:sz w:val="28"/>
+          <w:lang w:val="uk-UA"/>
+        </w:rPr>
+      </w:pPr>
+    </w:p>
+    <w:p>
+      <w:pPr>
+        <w:ind w:firstLine="709"/>
+        <w:rPr>
+          <w:rFonts w:ascii="Times New Roman" w:hAnsi="Times New Roman" w:cs="Times New Roman"/>
+          <w:sz w:val="28"/>
+          <w:lang w:val="uk-UA"/>
+        </w:rPr>
+      </w:pPr>
+    </w:p>
+    <w:p>
+      <w:pPr>
+        <w:ind w:firstLine="709"/>
+        <w:rPr>
+          <w:rFonts w:ascii="Times New Roman" w:hAnsi="Times New Roman" w:cs="Times New Roman"/>
+          <w:sz w:val="28"/>
+          <w:lang w:val="uk-UA"/>
+        </w:rPr>
+      </w:pPr>
+    </w:p>
+    <w:p>
+      <w:pPr>
+        <w:ind w:firstLine="709"/>
+        <w:rPr>
+          <w:rFonts w:ascii="Times New Roman" w:hAnsi="Times New Roman" w:cs="Times New Roman"/>
+          <w:sz w:val="28"/>
+          <w:lang w:val="uk-UA"/>
+        </w:rPr>
+      </w:pPr>
+    </w:p>
+    <w:p>
+      <w:pPr>
+        <w:ind w:firstLine="709"/>
+        <w:rPr>
+          <w:rFonts w:ascii="Times New Roman" w:hAnsi="Times New Roman" w:cs="Times New Roman"/>
+          <w:sz w:val="28"/>
+          <w:lang w:val="uk-UA"/>
+        </w:rPr>
+      </w:pPr>
+    </w:p>
+    <w:p>
+      <w:pPr>
+        <w:ind w:firstLine="709"/>
+        <w:rPr>
+          <w:rFonts w:ascii="Times New Roman" w:hAnsi="Times New Roman" w:cs="Times New Roman"/>
+          <w:sz w:val="28"/>
+          <w:lang w:val="uk-UA"/>
+        </w:rPr>
+      </w:pPr>
+    </w:p>
+    <w:p>
+      <w:pPr>
+        <w:ind w:firstLine="709"/>
+        <w:rPr>
+          <w:rFonts w:ascii="Times New Roman" w:hAnsi="Times New Roman" w:cs="Times New Roman"/>
+          <w:sz w:val="28"/>
+          <w:lang w:val="uk-UA"/>
+        </w:rPr>
+      </w:pPr>
+    </w:p>
+    <w:p>
+      <w:pPr>
+        <w:ind w:firstLine="709"/>
+        <w:rPr>
+          <w:rFonts w:ascii="Times New Roman" w:hAnsi="Times New Roman" w:cs="Times New Roman"/>
+          <w:sz w:val="28"/>
+          <w:lang w:val="uk-UA"/>
+        </w:rPr>
+      </w:pPr>
+    </w:p>
+    <w:p>
+      <w:pPr>
+        <w:ind w:firstLine="709"/>
+        <w:rPr>
+          <w:rFonts w:ascii="Times New Roman" w:hAnsi="Times New Roman" w:cs="Times New Roman"/>
+          <w:sz w:val="28"/>
+          <w:lang w:val="uk-UA"/>
+        </w:rPr>
+      </w:pPr>
+    </w:p>
+    <w:p>
+      <w:pPr>
+        <w:ind w:firstLine="709"/>
+        <w:rPr>
+          <w:rFonts w:ascii="Times New Roman" w:hAnsi="Times New Roman" w:cs="Times New Roman"/>
+          <w:sz w:val="28"/>
+          <w:lang w:val="uk-UA"/>
+        </w:rPr>
+      </w:pPr>
+    </w:p>
+    <w:p>
+      <w:pPr>
+        <w:ind w:firstLine="709"/>
+        <w:rPr>
+          <w:rFonts w:ascii="Times New Roman" w:hAnsi="Times New Roman" w:cs="Times New Roman"/>
+          <w:sz w:val="28"/>
+          <w:lang w:val="uk-UA"/>
+        </w:rPr>
+      </w:pPr>
+    </w:p>
+    <w:p>
+      <w:pPr>
+        <w:ind w:firstLine="709"/>
+        <w:rPr>
+          <w:rFonts w:ascii="Times New Roman" w:hAnsi="Times New Roman" w:cs="Times New Roman"/>
+          <w:sz w:val="28"/>
+          <w:lang w:val="uk-UA"/>
+        </w:rPr>
+      </w:pPr>
+    </w:p>
+    <w:p>
+      <w:pPr>
+        <w:ind w:firstLine="709"/>
+        <w:rPr>
+          <w:rFonts w:ascii="Times New Roman" w:hAnsi="Times New Roman" w:cs="Times New Roman"/>
+          <w:sz w:val="28"/>
+          <w:lang w:val="uk-UA"/>
+        </w:rPr>
+      </w:pPr>
+    </w:p>
+    <w:p>
+      <w:pPr>
+        <w:ind w:firstLine="709"/>
+        <w:rPr>
+          <w:rFonts w:ascii="Times New Roman" w:hAnsi="Times New Roman" w:cs="Times New Roman"/>
+          <w:sz w:val="28"/>
+          <w:lang w:val="uk-UA"/>
+        </w:rPr>
+      </w:pPr>
+    </w:p>
+    <w:p>
+      <w:pPr>
+        <w:ind w:firstLine="709"/>
+        <w:rPr>
+          <w:rFonts w:ascii="Times New Roman" w:hAnsi="Times New Roman" w:cs="Times New Roman"/>
+          <w:sz w:val="28"/>
+          <w:lang w:val="uk-UA"/>
+        </w:rPr>
+      </w:pPr>
+    </w:p>
+    <w:p>
+      <w:pPr>
+        <w:ind w:firstLine="709"/>
+        <w:rPr>
+          <w:rFonts w:ascii="Times New Roman" w:hAnsi="Times New Roman" w:cs="Times New Roman"/>
+          <w:sz w:val="28"/>
+          <w:lang w:val="uk-UA"/>
+        </w:rPr>
+      </w:pPr>
+    </w:p>
+    <w:p>
+      <w:pPr>
+        <w:ind w:firstLine="709"/>
+        <w:rPr>
+          <w:rFonts w:ascii="Times New Roman" w:hAnsi="Times New Roman" w:cs="Times New Roman"/>
+          <w:sz w:val="28"/>
+          <w:lang w:val="uk-UA"/>
+        </w:rPr>
+      </w:pPr>
+    </w:p>
+    <w:p>
+      <w:pPr>
+        <w:ind w:firstLine="709"/>
+        <w:jc w:val="center"/>
+        <w:rPr>
+          <w:rFonts w:ascii="Times New Roman" w:hAnsi="Times New Roman" w:cs="Times New Roman"/>
+          <w:b/>
+          <w:sz w:val="28"/>
+          <w:lang w:val="uk-UA"/>
+        </w:rPr>
+      </w:pPr>
+      <w:r>
+        <w:rPr>
+          <w:rFonts w:ascii="Times New Roman" w:hAnsi="Times New Roman" w:cs="Times New Roman"/>
+          <w:b/>
+          <w:sz w:val="28"/>
+          <w:lang w:val="uk-UA"/>
+        </w:rPr>
+        <w:t>СПИСОК ВИКОРИСТАНИХ ДЖЕРЕЛ</w:t>
+      </w:r>
+    </w:p>
+    <w:p>
+      <w:pPr>
+        <w:pStyle w:val="ListParagraph"/>
+        <w:numPr>
+          <w:ilvl w:val="0"/>
+          <w:numId w:val="3"/>
+        </w:numPr>
+        <w:rPr>
+          <w:rFonts w:ascii="Times New Roman" w:hAnsi="Times New Roman" w:cs="Times New Roman"/>
+          <w:sz w:val="28"/>
+          <w:lang w:val="ru-RU"/>
+        </w:rPr>
+      </w:pPr>
+      <w:r>
+        <w:rPr>
+          <w:rFonts w:ascii="Times New Roman" w:hAnsi="Times New Roman" w:cs="Times New Roman"/>
+          <w:sz w:val="28"/>
+          <w:lang w:val="ru-RU"/>
+        </w:rPr>
+        <w:t xml:space="preserve">Полное руководство по языку программирования </w:t>
+      </w:r>
+      <w:r>
+        <w:rPr>
+          <w:rFonts w:ascii="Times New Roman" w:hAnsi="Times New Roman" w:cs="Times New Roman"/>
+          <w:sz w:val="28"/>
+        </w:rPr>
+        <w:t>C</w:t>
+      </w:r>
+      <w:r>
+        <w:rPr>
+          <w:rFonts w:ascii="Times New Roman" w:hAnsi="Times New Roman" w:cs="Times New Roman"/>
+          <w:sz w:val="28"/>
+          <w:lang w:val="ru-RU"/>
+        </w:rPr>
+        <w:t xml:space="preserve"># 9.0 </w:t>
+      </w:r>
+      <w:r>
+        <w:rPr>
+          <w:rFonts w:ascii="Times New Roman" w:hAnsi="Times New Roman" w:cs="Times New Roman"/>
+          <w:sz w:val="28"/>
+          <w:lang w:val="ru-RU"/>
+        </w:rPr>
+        <w:t xml:space="preserve">и платформе </w:t>
+      </w:r>
+      <w:r>
+        <w:rPr>
+          <w:rFonts w:ascii="Times New Roman" w:hAnsi="Times New Roman" w:cs="Times New Roman"/>
+          <w:sz w:val="28"/>
+          <w:lang w:val="ru-RU"/>
+        </w:rPr>
+        <w:t>.</w:t>
+      </w:r>
+      <w:r>
+        <w:rPr>
+          <w:rFonts w:ascii="Times New Roman" w:hAnsi="Times New Roman" w:cs="Times New Roman"/>
+          <w:sz w:val="28"/>
+        </w:rPr>
+        <w:t>NET</w:t>
+      </w:r>
+      <w:r>
+        <w:rPr>
+          <w:rFonts w:ascii="Times New Roman" w:hAnsi="Times New Roman" w:cs="Times New Roman"/>
+          <w:sz w:val="28"/>
+          <w:lang w:val="ru-RU"/>
+        </w:rPr>
+        <w:t xml:space="preserve"> 5 [</w:t>
+      </w:r>
+      <w:r>
+        <w:rPr>
+          <w:rFonts w:ascii="Times New Roman" w:hAnsi="Times New Roman" w:cs="Times New Roman"/>
+          <w:sz w:val="28"/>
+          <w:lang w:val="uk-UA"/>
+        </w:rPr>
+        <w:t>Електронний ресурс</w:t>
+      </w:r>
+      <w:r>
+        <w:rPr>
+          <w:rFonts w:ascii="Times New Roman" w:hAnsi="Times New Roman" w:cs="Times New Roman"/>
+          <w:sz w:val="28"/>
+          <w:lang w:val="ru-RU"/>
+        </w:rPr>
+        <w:t xml:space="preserve">] </w:t>
+      </w:r>
+      <w:r>
+        <w:rPr>
+          <w:rFonts w:ascii="Times New Roman" w:hAnsi="Times New Roman" w:cs="Times New Roman"/>
+          <w:sz w:val="28"/>
+          <w:lang w:val="ru-RU"/>
+        </w:rPr>
+        <w:t>–</w:t>
+      </w:r>
+      <w:r>
+        <w:rPr>
+          <w:rFonts w:ascii="Times New Roman" w:hAnsi="Times New Roman" w:cs="Times New Roman"/>
+          <w:sz w:val="28"/>
+          <w:lang w:val="ru-RU"/>
+        </w:rPr>
+        <w:t xml:space="preserve"> </w:t>
+      </w:r>
+      <w:r>
+        <w:rPr>
+          <w:rFonts w:ascii="Times New Roman" w:hAnsi="Times New Roman" w:cs="Times New Roman"/>
+          <w:sz w:val="28"/>
+          <w:lang w:val="uk-UA"/>
+        </w:rPr>
+        <w:t xml:space="preserve">Режим доступу до ресурсу: </w:t>
+      </w:r>
+      <w:hyperlink r:id="rId9" w:history="1">
+        <w:r>
+          <w:rPr>
+            <w:rStyle w:val="Hyperlink"/>
+            <w:rFonts w:ascii="Times New Roman" w:hAnsi="Times New Roman" w:cs="Times New Roman"/>
+            <w:sz w:val="28"/>
+            <w:lang w:val="uk-UA"/>
+          </w:rPr>
+          <w:t>https://metanit.com/sharp/tutorial/</w:t>
+        </w:r>
+      </w:hyperlink>
+    </w:p>
+    <w:p>
+      <w:pPr>
+        <w:pStyle w:val="ListParagraph"/>
+        <w:numPr>
+          <w:ilvl w:val="0"/>
+          <w:numId w:val="3"/>
+        </w:numPr>
+        <w:rPr>
+          <w:rFonts w:ascii="Times New Roman" w:hAnsi="Times New Roman" w:cs="Times New Roman"/>
+          <w:sz w:val="28"/>
+          <w:lang w:val="ru-RU"/>
+        </w:rPr>
+      </w:pPr>
+      <w:r>
+        <w:rPr>
+          <w:rFonts w:ascii="Times New Roman" w:hAnsi="Times New Roman" w:cs="Times New Roman"/>
+          <w:sz w:val="28"/>
+          <w:lang w:val="ru-RU"/>
+        </w:rPr>
+        <w:t xml:space="preserve">.NET </w:t>
+      </w:r>
+      <w:proofErr w:type="spellStart"/>
+      <w:r>
+        <w:rPr>
+          <w:rFonts w:ascii="Times New Roman" w:hAnsi="Times New Roman" w:cs="Times New Roman"/>
+          <w:sz w:val="28"/>
+          <w:lang w:val="ru-RU"/>
+        </w:rPr>
+        <w:t>Framework</w:t>
+      </w:r>
+      <w:proofErr w:type="spellEnd"/>
+      <w:r>
+        <w:rPr>
+          <w:rFonts w:ascii="Times New Roman" w:hAnsi="Times New Roman" w:cs="Times New Roman"/>
+          <w:sz w:val="28"/>
+          <w:lang w:val="ru-RU"/>
+        </w:rPr>
+        <w:t xml:space="preserve"> — </w:t>
+      </w:r>
+      <w:proofErr w:type="spellStart"/>
+      <w:r>
+        <w:rPr>
+          <w:rFonts w:ascii="Times New Roman" w:hAnsi="Times New Roman" w:cs="Times New Roman"/>
+          <w:sz w:val="28"/>
+          <w:lang w:val="ru-RU"/>
+        </w:rPr>
+        <w:t>Вікіпедія</w:t>
+      </w:r>
+      <w:proofErr w:type="spellEnd"/>
+      <w:r>
+        <w:rPr>
+          <w:rFonts w:ascii="Times New Roman" w:hAnsi="Times New Roman" w:cs="Times New Roman"/>
+          <w:sz w:val="28"/>
+          <w:lang w:val="ru-RU"/>
+        </w:rPr>
+        <w:t xml:space="preserve"> [</w:t>
+      </w:r>
+      <w:proofErr w:type="spellStart"/>
+      <w:r>
+        <w:rPr>
+          <w:rFonts w:ascii="Times New Roman" w:hAnsi="Times New Roman" w:cs="Times New Roman"/>
+          <w:sz w:val="28"/>
+          <w:lang w:val="ru-RU"/>
+        </w:rPr>
+        <w:t>Електронний</w:t>
+      </w:r>
+      <w:proofErr w:type="spellEnd"/>
+      <w:r>
+        <w:rPr>
+          <w:rFonts w:ascii="Times New Roman" w:hAnsi="Times New Roman" w:cs="Times New Roman"/>
+          <w:sz w:val="28"/>
+          <w:lang w:val="ru-RU"/>
+        </w:rPr>
+        <w:t xml:space="preserve"> ресурс] – Режим доступу до</w:t>
+      </w:r>
+      <w:r>
+        <w:rPr>
+          <w:rFonts w:ascii="Times New Roman" w:hAnsi="Times New Roman" w:cs="Times New Roman"/>
+          <w:sz w:val="28"/>
+          <w:lang w:val="ru-RU"/>
+        </w:rPr>
+        <w:t xml:space="preserve"> </w:t>
+      </w:r>
+      <w:r>
+        <w:rPr>
+          <w:rFonts w:ascii="Times New Roman" w:hAnsi="Times New Roman" w:cs="Times New Roman"/>
+          <w:sz w:val="28"/>
+          <w:lang w:val="ru-RU"/>
+        </w:rPr>
+        <w:t xml:space="preserve">ресурсу: </w:t>
+      </w:r>
+      <w:hyperlink r:id="rId10" w:history="1">
+        <w:r>
+          <w:rPr>
+            <w:rStyle w:val="Hyperlink"/>
+            <w:rFonts w:ascii="Times New Roman" w:hAnsi="Times New Roman" w:cs="Times New Roman"/>
+            <w:sz w:val="28"/>
+            <w:lang w:val="ru-RU"/>
+          </w:rPr>
+          <w:t>https://uk.wikipedia.org/wiki/.NET_Framework</w:t>
+        </w:r>
+      </w:hyperlink>
+      <w:r>
+        <w:rPr>
+          <w:rFonts w:ascii="Times New Roman" w:hAnsi="Times New Roman" w:cs="Times New Roman"/>
+          <w:sz w:val="28"/>
+          <w:lang w:val="ru-RU"/>
+        </w:rPr>
+        <w:t xml:space="preserve"> </w:t>
+      </w:r>
+    </w:p>
+    <w:p>
+      <w:pPr>
+        <w:pStyle w:val="ListParagraph"/>
+        <w:numPr>
+          <w:ilvl w:val="0"/>
+          <w:numId w:val="3"/>
+        </w:numPr>
+        <w:rPr>
+          <w:rFonts w:ascii="Times New Roman" w:hAnsi="Times New Roman" w:cs="Times New Roman"/>
+          <w:sz w:val="28"/>
+          <w:lang w:val="ru-RU"/>
+        </w:rPr>
+      </w:pPr>
+      <w:r>
+        <w:rPr>
+          <w:rFonts w:ascii="Times New Roman" w:hAnsi="Times New Roman" w:cs="Times New Roman"/>
+          <w:sz w:val="28"/>
+          <w:lang w:val="ru-RU"/>
+        </w:rPr>
+        <w:t xml:space="preserve">Герберт </w:t>
+      </w:r>
+      <w:proofErr w:type="spellStart"/>
+      <w:r>
+        <w:rPr>
+          <w:rFonts w:ascii="Times New Roman" w:hAnsi="Times New Roman" w:cs="Times New Roman"/>
+          <w:sz w:val="28"/>
+          <w:lang w:val="ru-RU"/>
+        </w:rPr>
+        <w:t>Шил</w:t>
+      </w:r>
+      <w:r>
+        <w:rPr>
+          <w:rFonts w:ascii="Times New Roman" w:hAnsi="Times New Roman" w:cs="Times New Roman"/>
+          <w:sz w:val="28"/>
+          <w:lang w:val="ru-RU"/>
+        </w:rPr>
+        <w:t>дт</w:t>
+      </w:r>
+      <w:proofErr w:type="spellEnd"/>
+      <w:r>
+        <w:rPr>
+          <w:rFonts w:ascii="Times New Roman" w:hAnsi="Times New Roman" w:cs="Times New Roman"/>
+          <w:sz w:val="28"/>
+          <w:lang w:val="ru-RU"/>
+        </w:rPr>
+        <w:t xml:space="preserve"> - C# 4.0: полное руководство. </w:t>
+      </w:r>
+      <w:r>
+        <w:rPr>
+          <w:rFonts w:ascii="Times New Roman" w:hAnsi="Times New Roman" w:cs="Times New Roman"/>
+          <w:sz w:val="28"/>
+          <w:lang w:val="ru-RU"/>
+        </w:rPr>
+        <w:t>Жанр: Программирование,</w:t>
+      </w:r>
+      <w:r>
+        <w:rPr>
+          <w:rFonts w:ascii="Times New Roman" w:hAnsi="Times New Roman" w:cs="Times New Roman"/>
+          <w:sz w:val="28"/>
+          <w:lang w:val="ru-RU"/>
+        </w:rPr>
+        <w:t xml:space="preserve"> </w:t>
+      </w:r>
+      <w:r>
+        <w:rPr>
+          <w:rFonts w:ascii="Times New Roman" w:hAnsi="Times New Roman" w:cs="Times New Roman"/>
+          <w:sz w:val="28"/>
+          <w:lang w:val="ru-RU"/>
+        </w:rPr>
+        <w:t>издательство ООО "И.Д. Вильямс", год 2011.</w:t>
+      </w:r>
+    </w:p>
+    <w:p>
+      <w:pPr>
+        <w:ind w:left="709"/>
+        <w:rPr>
+          <w:rFonts w:ascii="Times New Roman" w:hAnsi="Times New Roman" w:cs="Times New Roman"/>
+          <w:sz w:val="28"/>
+          <w:lang w:val="ru-RU"/>
+        </w:rPr>
+      </w:pPr>
+    </w:p>
+    <w:p>
+      <w:pPr>
+        <w:ind w:firstLine="709"/>
+        <w:rPr>
+          <w:rFonts w:ascii="Times New Roman" w:hAnsi="Times New Roman" w:cs="Times New Roman"/>
+          <w:sz w:val="28"/>
+          <w:lang w:val="uk-UA"/>
+        </w:rPr>
+      </w:pPr>
+    </w:p>
+    <w:p>
+      <w:pPr>
+        <w:ind w:firstLine="709"/>
+        <w:jc w:val="center"/>
+        <w:rPr>
+          <w:rFonts w:ascii="Times New Roman" w:hAnsi="Times New Roman" w:cs="Times New Roman"/>
+          <w:b/>
+          <w:sz w:val="28"/>
+          <w:lang w:val="uk-UA"/>
+        </w:rPr>
+      </w:pPr>
+      <w:r>
+        <w:rPr>
+          <w:rFonts w:ascii="Times New Roman" w:hAnsi="Times New Roman" w:cs="Times New Roman"/>
+          <w:b/>
+          <w:sz w:val="28"/>
+          <w:lang w:val="uk-UA"/>
+        </w:rPr>
+        <w:t>ДОДАТОК А</w:t>
+      </w:r>
+    </w:p>
+    <w:p>
+      <w:pPr>
+        <w:ind w:firstLine="709"/>
+        <w:rPr>
+          <w:rFonts w:ascii="Times New Roman" w:hAnsi="Times New Roman" w:cs="Times New Roman"/>
+          <w:sz w:val="28"/>
+          <w:lang w:val="uk-UA"/>
+        </w:rPr>
+      </w:pPr>
+      <w:hyperlink r:id="rId11" w:history="1">
+        <w:r>
+          <w:rPr>
+            <w:rStyle w:val="Hyperlink"/>
+            <w:rFonts w:ascii="Times New Roman" w:hAnsi="Times New Roman" w:cs="Times New Roman"/>
+            <w:sz w:val="28"/>
+            <w:lang w:val="uk-UA"/>
+          </w:rPr>
+          <w:t>https://github.com/i-diordiev/Library</w:t>
+        </w:r>
+      </w:hyperlink>
+    </w:p>
+    <w:p>
+      <w:pPr>
+        <w:ind w:firstLine="709"/>
+        <w:rPr>
+          <w:rFonts w:ascii="Times New Roman" w:hAnsi="Times New Roman" w:cs="Times New Roman"/>
+          <w:sz w:val="28"/>
+          <w:lang w:val="uk-UA"/>
+        </w:rPr>
+      </w:pPr>
+    </w:p>
     <w:sectPr>
-      <w:footerReference w:type="default" r:id="rId8"/>
+      <w:footerReference w:type="default" r:id="rId12"/>
       <w:pgSz w:w="12240" w:h="15840"/>
       <w:pgMar w:top="1134" w:right="567" w:bottom="1134" w:left="1134" w:header="709" w:footer="709" w:gutter="0"/>
       <w:cols w:space="708"/>
@@ -1343,7 +4304,7 @@
           <w:rPr>
             <w:noProof/>
           </w:rPr>
-          <w:t>2</w:t>
+          <w:t>11</w:t>
         </w:r>
         <w:r>
           <w:rPr>
@@ -1478,8 +4439,332 @@
       </w:pPr>
     </w:lvl>
   </w:abstractNum>
+  <w:abstractNum w:abstractNumId="1" w15:restartNumberingAfterBreak="0">
+    <w:nsid w:val="31512646"/>
+    <w:multiLevelType w:val="multilevel"/>
+    <w:tmpl w:val="E780BDE8"/>
+    <w:lvl w:ilvl="0">
+      <w:start w:val="1"/>
+      <w:numFmt w:val="decimal"/>
+      <w:lvlText w:val="%1"/>
+      <w:lvlJc w:val="left"/>
+      <w:pPr>
+        <w:ind w:left="420" w:hanging="420"/>
+      </w:pPr>
+      <w:rPr>
+        <w:rFonts w:hint="default"/>
+      </w:rPr>
+    </w:lvl>
+    <w:lvl w:ilvl="1">
+      <w:start w:val="1"/>
+      <w:numFmt w:val="decimal"/>
+      <w:lvlText w:val="%1.%2"/>
+      <w:lvlJc w:val="left"/>
+      <w:pPr>
+        <w:ind w:left="420" w:hanging="420"/>
+      </w:pPr>
+      <w:rPr>
+        <w:rFonts w:hint="default"/>
+      </w:rPr>
+    </w:lvl>
+    <w:lvl w:ilvl="2">
+      <w:start w:val="1"/>
+      <w:numFmt w:val="decimal"/>
+      <w:lvlText w:val="%1.%2.%3"/>
+      <w:lvlJc w:val="left"/>
+      <w:pPr>
+        <w:ind w:left="720" w:hanging="720"/>
+      </w:pPr>
+      <w:rPr>
+        <w:rFonts w:hint="default"/>
+      </w:rPr>
+    </w:lvl>
+    <w:lvl w:ilvl="3">
+      <w:start w:val="1"/>
+      <w:numFmt w:val="decimal"/>
+      <w:lvlText w:val="%1.%2.%3.%4"/>
+      <w:lvlJc w:val="left"/>
+      <w:pPr>
+        <w:ind w:left="1080" w:hanging="1080"/>
+      </w:pPr>
+      <w:rPr>
+        <w:rFonts w:hint="default"/>
+      </w:rPr>
+    </w:lvl>
+    <w:lvl w:ilvl="4">
+      <w:start w:val="1"/>
+      <w:numFmt w:val="decimal"/>
+      <w:lvlText w:val="%1.%2.%3.%4.%5"/>
+      <w:lvlJc w:val="left"/>
+      <w:pPr>
+        <w:ind w:left="1080" w:hanging="1080"/>
+      </w:pPr>
+      <w:rPr>
+        <w:rFonts w:hint="default"/>
+      </w:rPr>
+    </w:lvl>
+    <w:lvl w:ilvl="5">
+      <w:start w:val="1"/>
+      <w:numFmt w:val="decimal"/>
+      <w:lvlText w:val="%1.%2.%3.%4.%5.%6"/>
+      <w:lvlJc w:val="left"/>
+      <w:pPr>
+        <w:ind w:left="1440" w:hanging="1440"/>
+      </w:pPr>
+      <w:rPr>
+        <w:rFonts w:hint="default"/>
+      </w:rPr>
+    </w:lvl>
+    <w:lvl w:ilvl="6">
+      <w:start w:val="1"/>
+      <w:numFmt w:val="decimal"/>
+      <w:lvlText w:val="%1.%2.%3.%4.%5.%6.%7"/>
+      <w:lvlJc w:val="left"/>
+      <w:pPr>
+        <w:ind w:left="1440" w:hanging="1440"/>
+      </w:pPr>
+      <w:rPr>
+        <w:rFonts w:hint="default"/>
+      </w:rPr>
+    </w:lvl>
+    <w:lvl w:ilvl="7">
+      <w:start w:val="1"/>
+      <w:numFmt w:val="decimal"/>
+      <w:lvlText w:val="%1.%2.%3.%4.%5.%6.%7.%8"/>
+      <w:lvlJc w:val="left"/>
+      <w:pPr>
+        <w:ind w:left="1800" w:hanging="1800"/>
+      </w:pPr>
+      <w:rPr>
+        <w:rFonts w:hint="default"/>
+      </w:rPr>
+    </w:lvl>
+    <w:lvl w:ilvl="8">
+      <w:start w:val="1"/>
+      <w:numFmt w:val="decimal"/>
+      <w:lvlText w:val="%1.%2.%3.%4.%5.%6.%7.%8.%9"/>
+      <w:lvlJc w:val="left"/>
+      <w:pPr>
+        <w:ind w:left="2160" w:hanging="2160"/>
+      </w:pPr>
+      <w:rPr>
+        <w:rFonts w:hint="default"/>
+      </w:rPr>
+    </w:lvl>
+  </w:abstractNum>
+  <w:abstractNum w:abstractNumId="2" w15:restartNumberingAfterBreak="0">
+    <w:nsid w:val="45144154"/>
+    <w:multiLevelType w:val="hybridMultilevel"/>
+    <w:tmpl w:val="629EE380"/>
+    <w:lvl w:ilvl="0" w:tplc="D62AAA86">
+      <w:start w:val="1"/>
+      <w:numFmt w:val="decimal"/>
+      <w:lvlText w:val="%1."/>
+      <w:lvlJc w:val="left"/>
+      <w:pPr>
+        <w:ind w:left="1069" w:hanging="360"/>
+      </w:pPr>
+      <w:rPr>
+        <w:rFonts w:hint="default"/>
+      </w:rPr>
+    </w:lvl>
+    <w:lvl w:ilvl="1" w:tplc="04090019" w:tentative="1">
+      <w:start w:val="1"/>
+      <w:numFmt w:val="lowerLetter"/>
+      <w:lvlText w:val="%2."/>
+      <w:lvlJc w:val="left"/>
+      <w:pPr>
+        <w:ind w:left="1789" w:hanging="360"/>
+      </w:pPr>
+    </w:lvl>
+    <w:lvl w:ilvl="2" w:tplc="0409001B" w:tentative="1">
+      <w:start w:val="1"/>
+      <w:numFmt w:val="lowerRoman"/>
+      <w:lvlText w:val="%3."/>
+      <w:lvlJc w:val="right"/>
+      <w:pPr>
+        <w:ind w:left="2509" w:hanging="180"/>
+      </w:pPr>
+    </w:lvl>
+    <w:lvl w:ilvl="3" w:tplc="0409000F" w:tentative="1">
+      <w:start w:val="1"/>
+      <w:numFmt w:val="decimal"/>
+      <w:lvlText w:val="%4."/>
+      <w:lvlJc w:val="left"/>
+      <w:pPr>
+        <w:ind w:left="3229" w:hanging="360"/>
+      </w:pPr>
+    </w:lvl>
+    <w:lvl w:ilvl="4" w:tplc="04090019" w:tentative="1">
+      <w:start w:val="1"/>
+      <w:numFmt w:val="lowerLetter"/>
+      <w:lvlText w:val="%5."/>
+      <w:lvlJc w:val="left"/>
+      <w:pPr>
+        <w:ind w:left="3949" w:hanging="360"/>
+      </w:pPr>
+    </w:lvl>
+    <w:lvl w:ilvl="5" w:tplc="0409001B" w:tentative="1">
+      <w:start w:val="1"/>
+      <w:numFmt w:val="lowerRoman"/>
+      <w:lvlText w:val="%6."/>
+      <w:lvlJc w:val="right"/>
+      <w:pPr>
+        <w:ind w:left="4669" w:hanging="180"/>
+      </w:pPr>
+    </w:lvl>
+    <w:lvl w:ilvl="6" w:tplc="0409000F" w:tentative="1">
+      <w:start w:val="1"/>
+      <w:numFmt w:val="decimal"/>
+      <w:lvlText w:val="%7."/>
+      <w:lvlJc w:val="left"/>
+      <w:pPr>
+        <w:ind w:left="5389" w:hanging="360"/>
+      </w:pPr>
+    </w:lvl>
+    <w:lvl w:ilvl="7" w:tplc="04090019" w:tentative="1">
+      <w:start w:val="1"/>
+      <w:numFmt w:val="lowerLetter"/>
+      <w:lvlText w:val="%8."/>
+      <w:lvlJc w:val="left"/>
+      <w:pPr>
+        <w:ind w:left="6109" w:hanging="360"/>
+      </w:pPr>
+    </w:lvl>
+    <w:lvl w:ilvl="8" w:tplc="0409001B" w:tentative="1">
+      <w:start w:val="1"/>
+      <w:numFmt w:val="lowerRoman"/>
+      <w:lvlText w:val="%9."/>
+      <w:lvlJc w:val="right"/>
+      <w:pPr>
+        <w:ind w:left="6829" w:hanging="180"/>
+      </w:pPr>
+    </w:lvl>
+  </w:abstractNum>
+  <w:abstractNum w:abstractNumId="3" w15:restartNumberingAfterBreak="0">
+    <w:nsid w:val="52C5042B"/>
+    <w:multiLevelType w:val="hybridMultilevel"/>
+    <w:tmpl w:val="17EE6086"/>
+    <w:lvl w:ilvl="0" w:tplc="CAD6F32A">
+      <w:start w:val="1"/>
+      <w:numFmt w:val="bullet"/>
+      <w:lvlText w:val="-"/>
+      <w:lvlJc w:val="left"/>
+      <w:pPr>
+        <w:ind w:left="1069" w:hanging="360"/>
+      </w:pPr>
+      <w:rPr>
+        <w:rFonts w:ascii="Times New Roman" w:eastAsiaTheme="minorHAnsi" w:hAnsi="Times New Roman" w:cs="Times New Roman" w:hint="default"/>
+      </w:rPr>
+    </w:lvl>
+    <w:lvl w:ilvl="1" w:tplc="04090003" w:tentative="1">
+      <w:start w:val="1"/>
+      <w:numFmt w:val="bullet"/>
+      <w:lvlText w:val="o"/>
+      <w:lvlJc w:val="left"/>
+      <w:pPr>
+        <w:ind w:left="1789" w:hanging="360"/>
+      </w:pPr>
+      <w:rPr>
+        <w:rFonts w:ascii="Courier New" w:hAnsi="Courier New" w:cs="Courier New" w:hint="default"/>
+      </w:rPr>
+    </w:lvl>
+    <w:lvl w:ilvl="2" w:tplc="04090005" w:tentative="1">
+      <w:start w:val="1"/>
+      <w:numFmt w:val="bullet"/>
+      <w:lvlText w:val=""/>
+      <w:lvlJc w:val="left"/>
+      <w:pPr>
+        <w:ind w:left="2509" w:hanging="360"/>
+      </w:pPr>
+      <w:rPr>
+        <w:rFonts w:ascii="Wingdings" w:hAnsi="Wingdings" w:hint="default"/>
+      </w:rPr>
+    </w:lvl>
+    <w:lvl w:ilvl="3" w:tplc="04090001" w:tentative="1">
+      <w:start w:val="1"/>
+      <w:numFmt w:val="bullet"/>
+      <w:lvlText w:val=""/>
+      <w:lvlJc w:val="left"/>
+      <w:pPr>
+        <w:ind w:left="3229" w:hanging="360"/>
+      </w:pPr>
+      <w:rPr>
+        <w:rFonts w:ascii="Symbol" w:hAnsi="Symbol" w:hint="default"/>
+      </w:rPr>
+    </w:lvl>
+    <w:lvl w:ilvl="4" w:tplc="04090003" w:tentative="1">
+      <w:start w:val="1"/>
+      <w:numFmt w:val="bullet"/>
+      <w:lvlText w:val="o"/>
+      <w:lvlJc w:val="left"/>
+      <w:pPr>
+        <w:ind w:left="3949" w:hanging="360"/>
+      </w:pPr>
+      <w:rPr>
+        <w:rFonts w:ascii="Courier New" w:hAnsi="Courier New" w:cs="Courier New" w:hint="default"/>
+      </w:rPr>
+    </w:lvl>
+    <w:lvl w:ilvl="5" w:tplc="04090005" w:tentative="1">
+      <w:start w:val="1"/>
+      <w:numFmt w:val="bullet"/>
+      <w:lvlText w:val=""/>
+      <w:lvlJc w:val="left"/>
+      <w:pPr>
+        <w:ind w:left="4669" w:hanging="360"/>
+      </w:pPr>
+      <w:rPr>
+        <w:rFonts w:ascii="Wingdings" w:hAnsi="Wingdings" w:hint="default"/>
+      </w:rPr>
+    </w:lvl>
+    <w:lvl w:ilvl="6" w:tplc="04090001" w:tentative="1">
+      <w:start w:val="1"/>
+      <w:numFmt w:val="bullet"/>
+      <w:lvlText w:val=""/>
+      <w:lvlJc w:val="left"/>
+      <w:pPr>
+        <w:ind w:left="5389" w:hanging="360"/>
+      </w:pPr>
+      <w:rPr>
+        <w:rFonts w:ascii="Symbol" w:hAnsi="Symbol" w:hint="default"/>
+      </w:rPr>
+    </w:lvl>
+    <w:lvl w:ilvl="7" w:tplc="04090003" w:tentative="1">
+      <w:start w:val="1"/>
+      <w:numFmt w:val="bullet"/>
+      <w:lvlText w:val="o"/>
+      <w:lvlJc w:val="left"/>
+      <w:pPr>
+        <w:ind w:left="6109" w:hanging="360"/>
+      </w:pPr>
+      <w:rPr>
+        <w:rFonts w:ascii="Courier New" w:hAnsi="Courier New" w:cs="Courier New" w:hint="default"/>
+      </w:rPr>
+    </w:lvl>
+    <w:lvl w:ilvl="8" w:tplc="04090005" w:tentative="1">
+      <w:start w:val="1"/>
+      <w:numFmt w:val="bullet"/>
+      <w:lvlText w:val=""/>
+      <w:lvlJc w:val="left"/>
+      <w:pPr>
+        <w:ind w:left="6829" w:hanging="360"/>
+      </w:pPr>
+      <w:rPr>
+        <w:rFonts w:ascii="Wingdings" w:hAnsi="Wingdings" w:hint="default"/>
+      </w:rPr>
+    </w:lvl>
+  </w:abstractNum>
   <w:num w:numId="1">
     <w:abstractNumId w:val="0"/>
+  </w:num>
+  <w:num w:numId="2">
+    <w:abstractNumId w:val="1"/>
+  </w:num>
+  <w:num w:numId="3">
+    <w:abstractNumId w:val="2"/>
+  </w:num>
+  <w:num w:numId="4">
+    <w:abstractNumId w:val="3"/>
   </w:num>
 </w:numbering>
 </file>
@@ -2006,6 +5291,17 @@
       <w:outlineLvl w:val="9"/>
     </w:pPr>
   </w:style>
+  <w:style w:type="character" w:styleId="Hyperlink">
+    <w:name w:val="Hyperlink"/>
+    <w:basedOn w:val="DefaultParagraphFont"/>
+    <w:uiPriority w:val="99"/>
+    <w:unhideWhenUsed/>
+    <w:rsid w:val="006C69DB"/>
+    <w:rPr>
+      <w:color w:val="0563C1" w:themeColor="hyperlink"/>
+      <w:u w:val="single"/>
+    </w:rPr>
+  </w:style>
 </w:styles>
 </file>
 
@@ -2275,7 +5571,7 @@
 </file>
 
 <file path=customXml/itemProps1.xml><?xml version="1.0" encoding="utf-8"?>
-<ds:datastoreItem xmlns:ds="http://schemas.openxmlformats.org/officeDocument/2006/customXml" ds:itemID="{42B5F7EE-5975-4039-9C78-611C7321ABB6}">
+<ds:datastoreItem xmlns:ds="http://schemas.openxmlformats.org/officeDocument/2006/customXml" ds:itemID="{BF33BF17-EF04-45E6-9D48-5EA9ABD0A9ED}">
   <ds:schemaRefs>
     <ds:schemaRef ds:uri="http://schemas.openxmlformats.org/officeDocument/2006/bibliography"/>
   </ds:schemaRefs>

</xml_diff>